<commit_message>
Can now insert objects from palette.  Half way through debugging creation of physics objects as we seem to be recreating far more than we need.
</commit_message>
<xml_diff>
--- a/Friendlier/Paulo/Paulo/Xyglo Mr13.docx
+++ b/Friendlier/Paulo/Paulo/Xyglo Mr13.docx
@@ -52,6 +52,33 @@
           <w:b/>
           <w:color w:val="2828FF" w:themeColor="accent2" w:themeTint="99"/>
         </w:rPr>
+        <w:t>Fix the highlight (proper highlight)</w:t>
+      </w:r>
+      <w:r>
+        <w:rPr>
+          <w:b/>
+          <w:color w:val="2828FF" w:themeColor="accent2" w:themeTint="99"/>
+        </w:rPr>
+        <w:t xml:space="preserve"> </w:t>
+      </w:r>
+    </w:p>
+    <w:p>
+      <w:pPr>
+        <w:pStyle w:val="ListParagraph"/>
+        <w:numPr>
+          <w:ilvl w:val="0"/>
+          <w:numId w:val="9"/>
+        </w:numPr>
+        <w:rPr>
+          <w:b/>
+          <w:color w:val="2828FF" w:themeColor="accent2" w:themeTint="99"/>
+        </w:rPr>
+      </w:pPr>
+      <w:r>
+        <w:rPr>
+          <w:b/>
+          <w:color w:val="2828FF" w:themeColor="accent2" w:themeTint="99"/>
+        </w:rPr>
         <w:t>Drag and Drop to model (1.0)</w:t>
       </w:r>
     </w:p>
@@ -277,6 +304,46 @@
           <w:numId w:val="9"/>
         </w:numPr>
       </w:pPr>
+      <w:r>
+        <w:t>Website update with production/service launch</w:t>
+      </w:r>
+    </w:p>
+    <w:p>
+      <w:pPr>
+        <w:pStyle w:val="ListParagraph"/>
+        <w:numPr>
+          <w:ilvl w:val="0"/>
+          <w:numId w:val="9"/>
+        </w:numPr>
+      </w:pPr>
+      <w:r>
+        <w:t>Website/Xyglo logo</w:t>
+      </w:r>
+    </w:p>
+    <w:p>
+      <w:pPr>
+        <w:pStyle w:val="ListParagraph"/>
+        <w:numPr>
+          <w:ilvl w:val="0"/>
+          <w:numId w:val="9"/>
+        </w:numPr>
+      </w:pPr>
+      <w:r>
+        <w:t xml:space="preserve">Leap – get </w:t>
+      </w:r>
+      <w:proofErr w:type="spellStart"/>
+      <w:r>
+        <w:t>normals</w:t>
+      </w:r>
+      <w:proofErr w:type="spellEnd"/>
+      <w:r>
+        <w:t xml:space="preserve"> of fingers, find out the  direction of rotation when spinning hand.</w:t>
+      </w:r>
+    </w:p>
+    <w:p>
+      <w:pPr>
+        <w:pStyle w:val="ListParagraph"/>
+      </w:pPr>
     </w:p>
     <w:p>
       <w:pPr>
@@ -405,6 +472,195 @@
           <w:b/>
         </w:rPr>
       </w:pPr>
+    </w:p>
+    <w:p>
+      <w:pPr>
+        <w:rPr>
+          <w:b/>
+        </w:rPr>
+      </w:pPr>
+      <w:r>
+        <w:rPr>
+          <w:b/>
+        </w:rPr>
+        <w:t>8</w:t>
+      </w:r>
+      <w:r>
+        <w:rPr>
+          <w:b/>
+          <w:vertAlign w:val="superscript"/>
+        </w:rPr>
+        <w:t>th</w:t>
+      </w:r>
+      <w:r>
+        <w:rPr>
+          <w:b/>
+        </w:rPr>
+        <w:t xml:space="preserve"> April – April (</w:t>
+      </w:r>
+      <w:r>
+        <w:rPr>
+          <w:b/>
+        </w:rPr>
+        <w:t xml:space="preserve">From </w:t>
+      </w:r>
+      <w:r>
+        <w:rPr>
+          <w:b/>
+        </w:rPr>
+        <w:t>Weekend)</w:t>
+      </w:r>
+    </w:p>
+    <w:p>
+      <w:pPr>
+        <w:pStyle w:val="ListParagraph"/>
+        <w:numPr>
+          <w:ilvl w:val="0"/>
+          <w:numId w:val="9"/>
+        </w:numPr>
+      </w:pPr>
+      <w:r>
+        <w:t>No progress.</w:t>
+      </w:r>
+    </w:p>
+    <w:p>
+      <w:pPr>
+        <w:pStyle w:val="ListParagraph"/>
+        <w:numPr>
+          <w:ilvl w:val="0"/>
+          <w:numId w:val="9"/>
+        </w:numPr>
+      </w:pPr>
+      <w:r>
+        <w:t>Planned.  Define business audience.  Individual developers, SME marketing.</w:t>
+      </w:r>
+    </w:p>
+    <w:p>
+      <w:pPr>
+        <w:pStyle w:val="ListParagraph"/>
+        <w:numPr>
+          <w:ilvl w:val="0"/>
+          <w:numId w:val="9"/>
+        </w:numPr>
+      </w:pPr>
+      <w:r>
+        <w:t xml:space="preserve">Leap – getting the </w:t>
+      </w:r>
+      <w:proofErr w:type="spellStart"/>
+      <w:r>
+        <w:t>normals</w:t>
+      </w:r>
+      <w:proofErr w:type="spellEnd"/>
+      <w:r>
+        <w:t xml:space="preserve"> of fingers to decide on rotation direction.</w:t>
+      </w:r>
+    </w:p>
+    <w:p>
+      <w:pPr>
+        <w:rPr>
+          <w:b/>
+        </w:rPr>
+      </w:pPr>
+    </w:p>
+    <w:p>
+      <w:pPr>
+        <w:rPr>
+          <w:b/>
+        </w:rPr>
+      </w:pPr>
+    </w:p>
+    <w:p>
+      <w:pPr>
+        <w:rPr>
+          <w:b/>
+        </w:rPr>
+      </w:pPr>
+      <w:r>
+        <w:rPr>
+          <w:b/>
+        </w:rPr>
+        <w:t>7</w:t>
+      </w:r>
+      <w:r>
+        <w:rPr>
+          <w:b/>
+          <w:vertAlign w:val="superscript"/>
+        </w:rPr>
+        <w:t>th</w:t>
+      </w:r>
+      <w:r>
+        <w:rPr>
+          <w:b/>
+        </w:rPr>
+        <w:t xml:space="preserve"> April – </w:t>
+      </w:r>
+      <w:proofErr w:type="spellStart"/>
+      <w:r>
+        <w:rPr>
+          <w:b/>
+        </w:rPr>
+        <w:t>Standup</w:t>
+      </w:r>
+      <w:proofErr w:type="spellEnd"/>
+      <w:r>
+        <w:rPr>
+          <w:b/>
+        </w:rPr>
+        <w:t xml:space="preserve"> (</w:t>
+      </w:r>
+      <w:r>
+        <w:rPr>
+          <w:b/>
+        </w:rPr>
+        <w:t xml:space="preserve">From </w:t>
+      </w:r>
+      <w:r>
+        <w:rPr>
+          <w:b/>
+        </w:rPr>
+        <w:t>Weekend)</w:t>
+      </w:r>
+    </w:p>
+    <w:p>
+      <w:pPr>
+        <w:pStyle w:val="ListParagraph"/>
+        <w:numPr>
+          <w:ilvl w:val="0"/>
+          <w:numId w:val="9"/>
+        </w:numPr>
+      </w:pPr>
+      <w:r>
+        <w:t>Played with Leap integration – got circle gesture working for wind in/wind out.</w:t>
+      </w:r>
+    </w:p>
+    <w:p>
+      <w:pPr>
+        <w:pStyle w:val="ListParagraph"/>
+        <w:numPr>
+          <w:ilvl w:val="0"/>
+          <w:numId w:val="9"/>
+        </w:numPr>
+      </w:pPr>
+      <w:r>
+        <w:t>No other prog</w:t>
+      </w:r>
+      <w:r>
+        <w:t>ress but thinking about markets and target audience.</w:t>
+      </w:r>
+    </w:p>
+    <w:p>
+      <w:pPr>
+        <w:rPr>
+          <w:b/>
+        </w:rPr>
+      </w:pPr>
+    </w:p>
+    <w:p>
+      <w:pPr>
+        <w:rPr>
+          <w:b/>
+        </w:rPr>
+      </w:pPr>
       <w:r>
         <w:rPr>
           <w:b/>
@@ -536,6 +792,7 @@
         </w:numPr>
       </w:pPr>
       <w:r>
+        <w:lastRenderedPageBreak/>
         <w:t>Placement of objects</w:t>
       </w:r>
     </w:p>
@@ -687,7 +944,6 @@
           <w:noProof/>
           <w:lang w:eastAsia="en-GB"/>
         </w:rPr>
-        <w:lastRenderedPageBreak/>
         <w:drawing>
           <wp:inline distT="0" distB="0" distL="0" distR="0">
             <wp:extent cx="5743575" cy="4314825"/>
@@ -829,15 +1085,7 @@
       </w:r>
       <w:proofErr w:type="spellEnd"/>
       <w:r>
-        <w:t xml:space="preserve"> 1.7 SDK with the object </w:t>
-      </w:r>
-      <w:proofErr w:type="gramStart"/>
-      <w:r>
-        <w:t>capture</w:t>
-      </w:r>
-      <w:proofErr w:type="gramEnd"/>
-      <w:r>
-        <w:t xml:space="preserve"> API.</w:t>
+        <w:t xml:space="preserve"> 1.7 SDK with the object capture API.</w:t>
       </w:r>
     </w:p>
     <w:p/>
@@ -855,6 +1103,7 @@
     <w:p/>
     <w:p>
       <w:r>
+        <w:lastRenderedPageBreak/>
         <w:t>Input modification means</w:t>
       </w:r>
     </w:p>
@@ -981,238 +1230,278 @@
         </w:numPr>
       </w:pPr>
       <w:r>
+        <w:t>Delete state</w:t>
+      </w:r>
+    </w:p>
+    <w:p>
+      <w:pPr>
+        <w:pStyle w:val="ListParagraph"/>
+        <w:numPr>
+          <w:ilvl w:val="0"/>
+          <w:numId w:val="9"/>
+        </w:numPr>
+      </w:pPr>
+      <w:r>
+        <w:t>State types -&gt; Menu Screen, Game Screen, High Score, IA Purchase</w:t>
+      </w:r>
+    </w:p>
+    <w:p/>
+    <w:p/>
+    <w:p/>
+    <w:p>
+      <w:pPr>
+        <w:rPr>
+          <w:b/>
+        </w:rPr>
+      </w:pPr>
+    </w:p>
+    <w:p>
+      <w:pPr>
+        <w:rPr>
+          <w:b/>
+        </w:rPr>
+      </w:pPr>
+    </w:p>
+    <w:p>
+      <w:pPr>
+        <w:rPr>
+          <w:b/>
+        </w:rPr>
+      </w:pPr>
+    </w:p>
+    <w:p>
+      <w:pPr>
+        <w:rPr>
+          <w:b/>
+        </w:rPr>
+      </w:pPr>
+    </w:p>
+    <w:p>
+      <w:pPr>
+        <w:rPr>
+          <w:b/>
+        </w:rPr>
+      </w:pPr>
+      <w:r>
+        <w:rPr>
+          <w:b/>
+        </w:rPr>
+        <w:t>2</w:t>
+      </w:r>
+      <w:r>
+        <w:rPr>
+          <w:b/>
+          <w:vertAlign w:val="superscript"/>
+        </w:rPr>
+        <w:t>nd</w:t>
+      </w:r>
+      <w:r>
+        <w:rPr>
+          <w:b/>
+        </w:rPr>
+        <w:t xml:space="preserve"> </w:t>
+      </w:r>
+      <w:r>
+        <w:rPr>
+          <w:b/>
+        </w:rPr>
+        <w:t>April 2013</w:t>
+      </w:r>
+    </w:p>
+    <w:p/>
+    <w:p>
+      <w:pPr>
+        <w:rPr>
+          <w:b/>
+        </w:rPr>
+      </w:pPr>
+      <w:r>
+        <w:rPr>
+          <w:b/>
+        </w:rPr>
+        <w:t>Marketing</w:t>
+      </w:r>
+    </w:p>
+    <w:p>
+      <w:pPr>
+        <w:rPr>
+          <w:b/>
+        </w:rPr>
+      </w:pPr>
+    </w:p>
+    <w:p>
+      <w:pPr>
+        <w:pStyle w:val="ListParagraph"/>
+        <w:numPr>
+          <w:ilvl w:val="0"/>
+          <w:numId w:val="6"/>
+        </w:numPr>
+      </w:pPr>
+      <w:r>
+        <w:t>Branded game app service</w:t>
+      </w:r>
+    </w:p>
+    <w:p>
+      <w:pPr>
+        <w:pStyle w:val="ListParagraph"/>
+        <w:numPr>
+          <w:ilvl w:val="0"/>
+          <w:numId w:val="6"/>
+        </w:numPr>
+      </w:pPr>
+      <w:r>
+        <w:t>Branded business app service</w:t>
+      </w:r>
+    </w:p>
+    <w:p>
+      <w:pPr>
+        <w:pStyle w:val="ListParagraph"/>
+        <w:numPr>
+          <w:ilvl w:val="0"/>
+          <w:numId w:val="6"/>
+        </w:numPr>
+      </w:pPr>
+      <w:r>
+        <w:t>Advertising share/Ad free premium service</w:t>
+      </w:r>
+    </w:p>
+    <w:p/>
+    <w:p>
+      <w:r>
+        <w:t>Game app</w:t>
+      </w:r>
+    </w:p>
+    <w:p>
+      <w:r>
+        <w:t>Rock Star</w:t>
+      </w:r>
+    </w:p>
+    <w:p>
+      <w:r>
+        <w:t>Beer nuts</w:t>
+      </w:r>
+    </w:p>
+    <w:p>
+      <w:r>
+        <w:t>Bowling</w:t>
+      </w:r>
+    </w:p>
+    <w:p>
+      <w:r>
+        <w:t>Space game</w:t>
+      </w:r>
+    </w:p>
+    <w:p/>
+    <w:p>
+      <w:r>
+        <w:t>Branding of these.</w:t>
+      </w:r>
+    </w:p>
+    <w:p/>
+    <w:p>
+      <w:r>
+        <w:t>Opportunities:</w:t>
+      </w:r>
+    </w:p>
+    <w:p/>
+    <w:p>
+      <w:pPr>
+        <w:pStyle w:val="ListParagraph"/>
+        <w:numPr>
+          <w:ilvl w:val="0"/>
+          <w:numId w:val="6"/>
+        </w:numPr>
+      </w:pPr>
+      <w:r>
+        <w:t>High score board</w:t>
+      </w:r>
+    </w:p>
+    <w:p>
+      <w:pPr>
+        <w:pStyle w:val="ListParagraph"/>
+        <w:numPr>
+          <w:ilvl w:val="0"/>
+          <w:numId w:val="6"/>
+        </w:numPr>
+      </w:pPr>
+      <w:r>
+        <w:t>Drives loyalty</w:t>
+      </w:r>
+    </w:p>
+    <w:p>
+      <w:pPr>
+        <w:pStyle w:val="ListParagraph"/>
+        <w:numPr>
+          <w:ilvl w:val="0"/>
+          <w:numId w:val="6"/>
+        </w:numPr>
+      </w:pPr>
+      <w:r>
+        <w:t>In pub/in club</w:t>
+      </w:r>
+    </w:p>
+    <w:p/>
+    <w:p>
+      <w:r>
+        <w:t>Pricing?</w:t>
+      </w:r>
+    </w:p>
+    <w:p/>
+    <w:p>
+      <w:r>
+        <w:t>Per app, # of customers, across chain support</w:t>
+      </w:r>
+    </w:p>
+    <w:p/>
+    <w:p>
+      <w:r>
+        <w:t>Start Small</w:t>
+      </w:r>
+    </w:p>
+    <w:p/>
+    <w:p>
+      <w:pPr>
+        <w:pStyle w:val="ListParagraph"/>
+        <w:numPr>
+          <w:ilvl w:val="0"/>
+          <w:numId w:val="7"/>
+        </w:numPr>
+      </w:pPr>
+      <w:r>
+        <w:t>Create apps and sell them</w:t>
+      </w:r>
+    </w:p>
+    <w:p>
+      <w:pPr>
+        <w:pStyle w:val="ListParagraph"/>
+        <w:numPr>
+          <w:ilvl w:val="0"/>
+          <w:numId w:val="7"/>
+        </w:numPr>
+      </w:pPr>
+      <w:r>
+        <w:t>Personalised web page for app results and high scores</w:t>
+      </w:r>
+    </w:p>
+    <w:p>
+      <w:r>
+        <w:t>Tiers</w:t>
+      </w:r>
+    </w:p>
+    <w:p/>
+    <w:p>
+      <w:pPr>
+        <w:pStyle w:val="ListParagraph"/>
+        <w:numPr>
+          <w:ilvl w:val="0"/>
+          <w:numId w:val="7"/>
+        </w:numPr>
+      </w:pPr>
+      <w:r>
         <w:lastRenderedPageBreak/>
-        <w:t>Delete state</w:t>
-      </w:r>
-    </w:p>
-    <w:p>
-      <w:pPr>
-        <w:pStyle w:val="ListParagraph"/>
-        <w:numPr>
-          <w:ilvl w:val="0"/>
-          <w:numId w:val="9"/>
-        </w:numPr>
-      </w:pPr>
-      <w:r>
-        <w:t>State types -&gt; Menu Screen, Game Screen, High Score, IA Purchase</w:t>
-      </w:r>
-    </w:p>
-    <w:p/>
-    <w:p/>
-    <w:p/>
-    <w:p>
-      <w:pPr>
-        <w:rPr>
-          <w:b/>
-        </w:rPr>
-      </w:pPr>
-    </w:p>
-    <w:p>
-      <w:pPr>
-        <w:rPr>
-          <w:b/>
-        </w:rPr>
-      </w:pPr>
-    </w:p>
-    <w:p>
-      <w:pPr>
-        <w:rPr>
-          <w:b/>
-        </w:rPr>
-      </w:pPr>
-    </w:p>
-    <w:p>
-      <w:pPr>
-        <w:rPr>
-          <w:b/>
-        </w:rPr>
-      </w:pPr>
-    </w:p>
-    <w:p>
-      <w:pPr>
-        <w:rPr>
-          <w:b/>
-        </w:rPr>
-      </w:pPr>
-      <w:r>
-        <w:rPr>
-          <w:b/>
-        </w:rPr>
-        <w:t>2</w:t>
-      </w:r>
-      <w:r>
-        <w:rPr>
-          <w:b/>
-          <w:vertAlign w:val="superscript"/>
-        </w:rPr>
-        <w:t>nd</w:t>
-      </w:r>
-      <w:r>
-        <w:rPr>
-          <w:b/>
-        </w:rPr>
-        <w:t xml:space="preserve"> </w:t>
-      </w:r>
-      <w:r>
-        <w:rPr>
-          <w:b/>
-        </w:rPr>
-        <w:t>April 2013</w:t>
-      </w:r>
-    </w:p>
-    <w:p/>
-    <w:p>
-      <w:pPr>
-        <w:rPr>
-          <w:b/>
-        </w:rPr>
-      </w:pPr>
-      <w:r>
-        <w:rPr>
-          <w:b/>
-        </w:rPr>
-        <w:t>Marketing</w:t>
-      </w:r>
-    </w:p>
-    <w:p>
-      <w:pPr>
-        <w:rPr>
-          <w:b/>
-        </w:rPr>
-      </w:pPr>
-    </w:p>
-    <w:p>
-      <w:pPr>
-        <w:pStyle w:val="ListParagraph"/>
-        <w:numPr>
-          <w:ilvl w:val="0"/>
-          <w:numId w:val="6"/>
-        </w:numPr>
-      </w:pPr>
-      <w:r>
-        <w:t>Branded game app service</w:t>
-      </w:r>
-    </w:p>
-    <w:p>
-      <w:pPr>
-        <w:pStyle w:val="ListParagraph"/>
-        <w:numPr>
-          <w:ilvl w:val="0"/>
-          <w:numId w:val="6"/>
-        </w:numPr>
-      </w:pPr>
-      <w:r>
-        <w:t>Branded business app service</w:t>
-      </w:r>
-    </w:p>
-    <w:p>
-      <w:pPr>
-        <w:pStyle w:val="ListParagraph"/>
-        <w:numPr>
-          <w:ilvl w:val="0"/>
-          <w:numId w:val="6"/>
-        </w:numPr>
-      </w:pPr>
-      <w:r>
-        <w:t>Advertising share/Ad free premium service</w:t>
-      </w:r>
-    </w:p>
-    <w:p/>
-    <w:p>
-      <w:r>
-        <w:t>Game app</w:t>
-      </w:r>
-    </w:p>
-    <w:p>
-      <w:r>
-        <w:t>Rock Star</w:t>
-      </w:r>
-    </w:p>
-    <w:p>
-      <w:r>
-        <w:t>Beer nuts</w:t>
-      </w:r>
-    </w:p>
-    <w:p>
-      <w:r>
-        <w:t>Bowling</w:t>
-      </w:r>
-    </w:p>
-    <w:p>
-      <w:r>
-        <w:t>Space game</w:t>
-      </w:r>
-    </w:p>
-    <w:p/>
-    <w:p>
-      <w:proofErr w:type="gramStart"/>
-      <w:r>
-        <w:t>Branding of these.</w:t>
-      </w:r>
-      <w:proofErr w:type="gramEnd"/>
-    </w:p>
-    <w:p/>
-    <w:p>
-      <w:r>
-        <w:t>Opportunities:</w:t>
-      </w:r>
-    </w:p>
-    <w:p/>
-    <w:p>
-      <w:pPr>
-        <w:pStyle w:val="ListParagraph"/>
-        <w:numPr>
-          <w:ilvl w:val="0"/>
-          <w:numId w:val="6"/>
-        </w:numPr>
-      </w:pPr>
-      <w:r>
-        <w:t>High score board</w:t>
-      </w:r>
-    </w:p>
-    <w:p>
-      <w:pPr>
-        <w:pStyle w:val="ListParagraph"/>
-        <w:numPr>
-          <w:ilvl w:val="0"/>
-          <w:numId w:val="6"/>
-        </w:numPr>
-      </w:pPr>
-      <w:r>
-        <w:t>Drives loyalty</w:t>
-      </w:r>
-    </w:p>
-    <w:p>
-      <w:pPr>
-        <w:pStyle w:val="ListParagraph"/>
-        <w:numPr>
-          <w:ilvl w:val="0"/>
-          <w:numId w:val="6"/>
-        </w:numPr>
-      </w:pPr>
-      <w:r>
-        <w:t>In pub/in club</w:t>
-      </w:r>
-    </w:p>
-    <w:p/>
-    <w:p>
-      <w:r>
-        <w:t>Pricing?</w:t>
-      </w:r>
-    </w:p>
-    <w:p/>
-    <w:p>
-      <w:r>
-        <w:t>Per app, # of customers, across chain support</w:t>
-      </w:r>
-    </w:p>
-    <w:p/>
-    <w:p>
-      <w:r>
-        <w:t>Start Small</w:t>
-      </w:r>
-    </w:p>
-    <w:p/>
+        <w:t>Basic app on android w. advertising and share of profits</w:t>
+      </w:r>
+    </w:p>
     <w:p>
       <w:pPr>
         <w:pStyle w:val="ListParagraph"/>
@@ -1222,7 +1511,7 @@
         </w:numPr>
       </w:pPr>
       <w:r>
-        <w:t>Create apps and sell them</w:t>
+        <w:t>Provide graphics</w:t>
       </w:r>
     </w:p>
     <w:p>
@@ -1234,12 +1523,13 @@
         </w:numPr>
       </w:pPr>
       <w:r>
-        <w:t>Personalised web page for app results and high scores</w:t>
-      </w:r>
-    </w:p>
-    <w:p>
-      <w:r>
-        <w:t>Tiers</w:t>
+        <w:t>Design graphics</w:t>
+      </w:r>
+    </w:p>
+    <w:p/>
+    <w:p>
+      <w:r>
+        <w:t>Basic app and updates:</w:t>
       </w:r>
     </w:p>
     <w:p/>
@@ -1252,7 +1542,7 @@
         </w:numPr>
       </w:pPr>
       <w:r>
-        <w:t>Basic app on android w. advertising and share of profits</w:t>
+        <w:t>Monthly push campaign</w:t>
       </w:r>
     </w:p>
     <w:p>
@@ -1263,8 +1553,13 @@
           <w:numId w:val="7"/>
         </w:numPr>
       </w:pPr>
-      <w:r>
-        <w:t>Provide graphics</w:t>
+      <w:proofErr w:type="spellStart"/>
+      <w:r>
+        <w:t>Monhtly</w:t>
+      </w:r>
+      <w:proofErr w:type="spellEnd"/>
+      <w:r>
+        <w:t xml:space="preserve"> email</w:t>
       </w:r>
     </w:p>
     <w:p>
@@ -1276,16 +1571,15 @@
         </w:numPr>
       </w:pPr>
       <w:r>
-        <w:t>Design graphics</w:t>
-      </w:r>
-    </w:p>
-    <w:p/>
-    <w:p>
-      <w:r>
-        <w:t>Basic app and updates:</w:t>
-      </w:r>
-    </w:p>
-    <w:p/>
+        <w:t>Monthly menu updates for example</w:t>
+      </w:r>
+    </w:p>
+    <w:p/>
+    <w:p>
+      <w:r>
+        <w:t>Demographic</w:t>
+      </w:r>
+    </w:p>
     <w:p>
       <w:pPr>
         <w:pStyle w:val="ListParagraph"/>
@@ -1295,7 +1589,7 @@
         </w:numPr>
       </w:pPr>
       <w:r>
-        <w:t>Monthly push campaign</w:t>
+        <w:t>8-12 – toy shops</w:t>
       </w:r>
     </w:p>
     <w:p>
@@ -1306,15 +1600,171 @@
           <w:numId w:val="7"/>
         </w:numPr>
       </w:pPr>
+      <w:r>
+        <w:t>12-16 – bands/music/clothes/food</w:t>
+      </w:r>
+    </w:p>
+    <w:p>
+      <w:pPr>
+        <w:pStyle w:val="ListParagraph"/>
+        <w:numPr>
+          <w:ilvl w:val="0"/>
+          <w:numId w:val="7"/>
+        </w:numPr>
+      </w:pPr>
+      <w:r>
+        <w:t>16+  - fast food/clothes/music</w:t>
+      </w:r>
+    </w:p>
+    <w:p>
+      <w:pPr>
+        <w:pStyle w:val="ListParagraph"/>
+        <w:numPr>
+          <w:ilvl w:val="0"/>
+          <w:numId w:val="7"/>
+        </w:numPr>
+      </w:pPr>
+      <w:r>
+        <w:t>18-24 – bars/pubs/clubs/music</w:t>
+      </w:r>
+    </w:p>
+    <w:p/>
+    <w:p>
+      <w:r>
+        <w:t>Start small… think big</w:t>
+      </w:r>
+    </w:p>
+    <w:p>
+      <w:r>
+        <w:t>Organisations</w:t>
+      </w:r>
+    </w:p>
+    <w:p/>
+    <w:p>
+      <w:pPr>
+        <w:pStyle w:val="ListParagraph"/>
+        <w:numPr>
+          <w:ilvl w:val="0"/>
+          <w:numId w:val="7"/>
+        </w:numPr>
+      </w:pPr>
+      <w:r>
+        <w:t>Toy chains</w:t>
+      </w:r>
+    </w:p>
+    <w:p>
+      <w:pPr>
+        <w:pStyle w:val="ListParagraph"/>
+        <w:numPr>
+          <w:ilvl w:val="0"/>
+          <w:numId w:val="7"/>
+        </w:numPr>
+      </w:pPr>
+      <w:r>
+        <w:t>Super markets</w:t>
+      </w:r>
+    </w:p>
+    <w:p>
+      <w:pPr>
+        <w:pStyle w:val="ListParagraph"/>
+        <w:numPr>
+          <w:ilvl w:val="0"/>
+          <w:numId w:val="7"/>
+        </w:numPr>
+      </w:pPr>
+      <w:r>
+        <w:t>Cinema chains</w:t>
+      </w:r>
+    </w:p>
+    <w:p>
+      <w:pPr>
+        <w:pStyle w:val="ListParagraph"/>
+        <w:numPr>
+          <w:ilvl w:val="0"/>
+          <w:numId w:val="7"/>
+        </w:numPr>
+      </w:pPr>
+      <w:r>
+        <w:t>Bowling alleys</w:t>
+      </w:r>
+    </w:p>
+    <w:p>
+      <w:pPr>
+        <w:pStyle w:val="ListParagraph"/>
+        <w:numPr>
+          <w:ilvl w:val="0"/>
+          <w:numId w:val="7"/>
+        </w:numPr>
+      </w:pPr>
+      <w:r>
+        <w:t>Drugs companies</w:t>
+      </w:r>
+    </w:p>
+    <w:p/>
+    <w:p>
+      <w:r>
+        <w:t>App deployment and development</w:t>
+      </w:r>
+    </w:p>
+    <w:p/>
+    <w:p>
+      <w:r>
+        <w:t>First offer:</w:t>
+      </w:r>
+    </w:p>
+    <w:p/>
+    <w:p>
+      <w:r>
+        <w:t xml:space="preserve">1 App = $499 </w:t>
+      </w:r>
       <w:proofErr w:type="spellStart"/>
       <w:r>
-        <w:t>Monhtly</w:t>
+        <w:t>incl</w:t>
       </w:r>
       <w:proofErr w:type="spellEnd"/>
       <w:r>
-        <w:t xml:space="preserve"> email</w:t>
-      </w:r>
-    </w:p>
+        <w:t xml:space="preserve"> share of </w:t>
+      </w:r>
+      <w:proofErr w:type="spellStart"/>
+      <w:r>
+        <w:t>add</w:t>
+      </w:r>
+      <w:proofErr w:type="spellEnd"/>
+      <w:r>
+        <w:t xml:space="preserve"> revenue</w:t>
+      </w:r>
+    </w:p>
+    <w:p>
+      <w:r>
+        <w:t>5 apps @ $299 each  for same template</w:t>
+      </w:r>
+    </w:p>
+    <w:p>
+      <w:r>
+        <w:t>10 apps @ $1999 each + 1 year updates</w:t>
+      </w:r>
+    </w:p>
+    <w:p/>
+    <w:p>
+      <w:r>
+        <w:t xml:space="preserve">Repeat </w:t>
+      </w:r>
+      <w:proofErr w:type="spellStart"/>
+      <w:r>
+        <w:t>pacjkge</w:t>
+      </w:r>
+      <w:proofErr w:type="spellEnd"/>
+      <w:r>
+        <w:t xml:space="preserve"> with new images from $89 </w:t>
+      </w:r>
+    </w:p>
+    <w:p/>
+    <w:p>
+      <w:r>
+        <w:t>Sample apps</w:t>
+      </w:r>
+    </w:p>
+    <w:p/>
     <w:p>
       <w:pPr>
         <w:pStyle w:val="ListParagraph"/>
@@ -1324,13 +1774,7 @@
         </w:numPr>
       </w:pPr>
       <w:r>
-        <w:t>Monthly menu updates for example</w:t>
-      </w:r>
-    </w:p>
-    <w:p/>
-    <w:p>
-      <w:r>
-        <w:t>Demographic</w:t>
+        <w:t>10 pin bowling</w:t>
       </w:r>
     </w:p>
     <w:p>
@@ -1342,7 +1786,7 @@
         </w:numPr>
       </w:pPr>
       <w:r>
-        <w:t>8-12 – toy shops</w:t>
+        <w:t>Darts</w:t>
       </w:r>
     </w:p>
     <w:p>
@@ -1354,8 +1798,15 @@
         </w:numPr>
       </w:pPr>
       <w:r>
-        <w:lastRenderedPageBreak/>
-        <w:t>12-16 – bands/music/clothes/food</w:t>
+        <w:t xml:space="preserve">Beer </w:t>
+      </w:r>
+      <w:proofErr w:type="spellStart"/>
+      <w:r>
+        <w:t>drinkin</w:t>
+      </w:r>
+      <w:proofErr w:type="spellEnd"/>
+      <w:r>
+        <w:t>/pouring</w:t>
       </w:r>
     </w:p>
     <w:p>
@@ -1367,7 +1818,7 @@
         </w:numPr>
       </w:pPr>
       <w:r>
-        <w:t>16+  - fast food/clothes/music</w:t>
+        <w:t>Pop corn throwing</w:t>
       </w:r>
     </w:p>
     <w:p>
@@ -1379,234 +1830,13 @@
         </w:numPr>
       </w:pPr>
       <w:r>
-        <w:t>18-24 – bars/pubs/clubs/music</w:t>
-      </w:r>
-    </w:p>
-    <w:p/>
-    <w:p>
-      <w:r>
-        <w:t>Start small… think big</w:t>
-      </w:r>
-    </w:p>
-    <w:p>
-      <w:r>
-        <w:t>Organisations</w:t>
-      </w:r>
-    </w:p>
-    <w:p/>
-    <w:p>
-      <w:pPr>
-        <w:pStyle w:val="ListParagraph"/>
-        <w:numPr>
-          <w:ilvl w:val="0"/>
-          <w:numId w:val="7"/>
-        </w:numPr>
-      </w:pPr>
-      <w:r>
-        <w:t>Toy chains</w:t>
-      </w:r>
-    </w:p>
-    <w:p>
-      <w:pPr>
-        <w:pStyle w:val="ListParagraph"/>
-        <w:numPr>
-          <w:ilvl w:val="0"/>
-          <w:numId w:val="7"/>
-        </w:numPr>
-      </w:pPr>
-      <w:r>
-        <w:t>Super markets</w:t>
-      </w:r>
-    </w:p>
-    <w:p>
-      <w:pPr>
-        <w:pStyle w:val="ListParagraph"/>
-        <w:numPr>
-          <w:ilvl w:val="0"/>
-          <w:numId w:val="7"/>
-        </w:numPr>
-      </w:pPr>
-      <w:r>
-        <w:t>Cinema chains</w:t>
-      </w:r>
-    </w:p>
-    <w:p>
-      <w:pPr>
-        <w:pStyle w:val="ListParagraph"/>
-        <w:numPr>
-          <w:ilvl w:val="0"/>
-          <w:numId w:val="7"/>
-        </w:numPr>
-      </w:pPr>
-      <w:r>
-        <w:t>Bowling alleys</w:t>
-      </w:r>
-    </w:p>
-    <w:p>
-      <w:pPr>
-        <w:pStyle w:val="ListParagraph"/>
-        <w:numPr>
-          <w:ilvl w:val="0"/>
-          <w:numId w:val="7"/>
-        </w:numPr>
-      </w:pPr>
-      <w:r>
-        <w:t>Drugs companies</w:t>
-      </w:r>
-    </w:p>
-    <w:p/>
-    <w:p>
-      <w:r>
-        <w:t>App deployment and development</w:t>
-      </w:r>
-    </w:p>
-    <w:p/>
-    <w:p>
-      <w:r>
-        <w:t>First offer:</w:t>
-      </w:r>
-    </w:p>
-    <w:p/>
-    <w:p>
-      <w:r>
-        <w:t xml:space="preserve">1 App = $499 </w:t>
-      </w:r>
-      <w:proofErr w:type="spellStart"/>
-      <w:r>
-        <w:t>incl</w:t>
-      </w:r>
-      <w:proofErr w:type="spellEnd"/>
-      <w:r>
-        <w:t xml:space="preserve"> share of </w:t>
-      </w:r>
-      <w:proofErr w:type="spellStart"/>
-      <w:r>
-        <w:t>add</w:t>
-      </w:r>
-      <w:proofErr w:type="spellEnd"/>
-      <w:r>
-        <w:t xml:space="preserve"> revenue</w:t>
-      </w:r>
-    </w:p>
-    <w:p>
-      <w:r>
-        <w:t xml:space="preserve">5 apps @ $299 </w:t>
-      </w:r>
-      <w:proofErr w:type="gramStart"/>
-      <w:r>
-        <w:t>each  for</w:t>
-      </w:r>
-      <w:proofErr w:type="gramEnd"/>
-      <w:r>
-        <w:t xml:space="preserve"> same template</w:t>
-      </w:r>
-    </w:p>
-    <w:p>
-      <w:r>
-        <w:t>10 apps @ $1999 each + 1 year updates</w:t>
-      </w:r>
-    </w:p>
-    <w:p/>
-    <w:p>
-      <w:r>
-        <w:t xml:space="preserve">Repeat </w:t>
-      </w:r>
-      <w:proofErr w:type="spellStart"/>
-      <w:r>
-        <w:t>pacjkge</w:t>
-      </w:r>
-      <w:proofErr w:type="spellEnd"/>
-      <w:r>
-        <w:t xml:space="preserve"> with new images from $89 </w:t>
-      </w:r>
-    </w:p>
-    <w:p/>
-    <w:p>
-      <w:r>
-        <w:t>Sample apps</w:t>
-      </w:r>
-    </w:p>
-    <w:p/>
-    <w:p>
-      <w:pPr>
-        <w:pStyle w:val="ListParagraph"/>
-        <w:numPr>
-          <w:ilvl w:val="0"/>
-          <w:numId w:val="7"/>
-        </w:numPr>
-      </w:pPr>
-      <w:r>
-        <w:t>10 pin bowling</w:t>
-      </w:r>
-    </w:p>
-    <w:p>
-      <w:pPr>
-        <w:pStyle w:val="ListParagraph"/>
-        <w:numPr>
-          <w:ilvl w:val="0"/>
-          <w:numId w:val="7"/>
-        </w:numPr>
-      </w:pPr>
-      <w:r>
-        <w:t>Darts</w:t>
-      </w:r>
-    </w:p>
-    <w:p>
-      <w:pPr>
-        <w:pStyle w:val="ListParagraph"/>
-        <w:numPr>
-          <w:ilvl w:val="0"/>
-          <w:numId w:val="7"/>
-        </w:numPr>
-      </w:pPr>
-      <w:r>
-        <w:t xml:space="preserve">Beer </w:t>
-      </w:r>
-      <w:proofErr w:type="spellStart"/>
-      <w:r>
-        <w:t>drinkin</w:t>
-      </w:r>
-      <w:proofErr w:type="spellEnd"/>
-      <w:r>
-        <w:t>/pouring</w:t>
-      </w:r>
-    </w:p>
-    <w:p>
-      <w:pPr>
-        <w:pStyle w:val="ListParagraph"/>
-        <w:numPr>
-          <w:ilvl w:val="0"/>
-          <w:numId w:val="7"/>
-        </w:numPr>
-      </w:pPr>
-      <w:r>
-        <w:t>Pop corn throwing</w:t>
-      </w:r>
-    </w:p>
-    <w:p>
-      <w:pPr>
-        <w:pStyle w:val="ListParagraph"/>
-        <w:numPr>
-          <w:ilvl w:val="0"/>
-          <w:numId w:val="7"/>
-        </w:numPr>
-      </w:pPr>
-      <w:r>
         <w:t xml:space="preserve"> Food/menus/maps/food game</w:t>
       </w:r>
     </w:p>
     <w:p/>
     <w:p>
       <w:r>
-        <w:t xml:space="preserve">The </w:t>
-      </w:r>
-      <w:proofErr w:type="spellStart"/>
-      <w:r>
-        <w:t>Xyglo</w:t>
-      </w:r>
-      <w:proofErr w:type="spellEnd"/>
-      <w:r>
-        <w:t xml:space="preserve"> Restaurant – The Wilted </w:t>
+        <w:t xml:space="preserve">The Xyglo Restaurant – The Wilted </w:t>
       </w:r>
       <w:proofErr w:type="spellStart"/>
       <w:r>

</xml_diff>

<commit_message>
Latest merge - also looking at fixing physics bugs.  Needs completely reworking.
</commit_message>
<xml_diff>
--- a/Friendlier/Paulo/Paulo/Xyglo Mr13.docx
+++ b/Friendlier/Paulo/Paulo/Xyglo Mr13.docx
@@ -24,82 +24,203 @@
         </w:numPr>
         <w:rPr>
           <w:b/>
-          <w:color w:val="2828FF" w:themeColor="accent2" w:themeTint="99"/>
-        </w:rPr>
-      </w:pPr>
-      <w:r>
-        <w:rPr>
-          <w:b/>
-          <w:color w:val="2828FF" w:themeColor="accent2" w:themeTint="99"/>
-        </w:rPr>
-        <w:t>Object palette (1.5)</w:t>
-      </w:r>
-    </w:p>
-    <w:p>
-      <w:pPr>
-        <w:pStyle w:val="ListParagraph"/>
-        <w:numPr>
-          <w:ilvl w:val="0"/>
-          <w:numId w:val="9"/>
-        </w:numPr>
-        <w:rPr>
-          <w:b/>
-          <w:color w:val="2828FF" w:themeColor="accent2" w:themeTint="99"/>
-        </w:rPr>
-      </w:pPr>
-      <w:r>
-        <w:rPr>
-          <w:b/>
-          <w:color w:val="2828FF" w:themeColor="accent2" w:themeTint="99"/>
-        </w:rPr>
-        <w:t>Fix the highlight (proper highlight)</w:t>
-      </w:r>
-      <w:r>
-        <w:rPr>
-          <w:b/>
-          <w:color w:val="2828FF" w:themeColor="accent2" w:themeTint="99"/>
-        </w:rPr>
-        <w:t xml:space="preserve"> </w:t>
-      </w:r>
-    </w:p>
-    <w:p>
-      <w:pPr>
-        <w:pStyle w:val="ListParagraph"/>
-        <w:numPr>
-          <w:ilvl w:val="0"/>
-          <w:numId w:val="9"/>
-        </w:numPr>
-        <w:rPr>
-          <w:b/>
-          <w:color w:val="2828FF" w:themeColor="accent2" w:themeTint="99"/>
-        </w:rPr>
-      </w:pPr>
-      <w:r>
-        <w:rPr>
-          <w:b/>
-          <w:color w:val="2828FF" w:themeColor="accent2" w:themeTint="99"/>
-        </w:rPr>
-        <w:t>Drag and Drop to model (1.0)</w:t>
-      </w:r>
-    </w:p>
-    <w:p>
-      <w:pPr>
-        <w:pStyle w:val="ListParagraph"/>
-        <w:numPr>
-          <w:ilvl w:val="0"/>
-          <w:numId w:val="9"/>
-        </w:numPr>
-        <w:rPr>
-          <w:b/>
-          <w:color w:val="2828FF" w:themeColor="accent2" w:themeTint="99"/>
-        </w:rPr>
-      </w:pPr>
-      <w:r>
-        <w:rPr>
-          <w:b/>
-          <w:color w:val="2828FF" w:themeColor="accent2" w:themeTint="99"/>
-        </w:rPr>
-        <w:t>Leap integration with model (1.0)</w:t>
+          <w:color w:val="00B050"/>
+        </w:rPr>
+      </w:pPr>
+      <w:r>
+        <w:rPr>
+          <w:b/>
+          <w:color w:val="00B050"/>
+        </w:rPr>
+        <w:t>Fix physics interactions which appear to be broken</w:t>
+      </w:r>
+    </w:p>
+    <w:p>
+      <w:pPr>
+        <w:pStyle w:val="ListParagraph"/>
+        <w:numPr>
+          <w:ilvl w:val="0"/>
+          <w:numId w:val="9"/>
+        </w:numPr>
+        <w:rPr>
+          <w:b/>
+          <w:color w:val="00B050"/>
+        </w:rPr>
+      </w:pPr>
+      <w:r>
+        <w:rPr>
+          <w:b/>
+          <w:color w:val="00B050"/>
+        </w:rPr>
+        <w:t>Why does yellow/orange block disappear?</w:t>
+      </w:r>
+    </w:p>
+    <w:p>
+      <w:pPr>
+        <w:pStyle w:val="ListParagraph"/>
+        <w:numPr>
+          <w:ilvl w:val="0"/>
+          <w:numId w:val="9"/>
+        </w:numPr>
+        <w:rPr>
+          <w:b/>
+          <w:color w:val="2828FF" w:themeColor="accent2" w:themeTint="99"/>
+        </w:rPr>
+      </w:pPr>
+      <w:r>
+        <w:rPr>
+          <w:b/>
+          <w:color w:val="2828FF" w:themeColor="accent2" w:themeTint="99"/>
+        </w:rPr>
+        <w:t>Fix the insert points for model and also leap pointer relative adjustment.</w:t>
+      </w:r>
+    </w:p>
+    <w:p>
+      <w:pPr>
+        <w:pStyle w:val="ListParagraph"/>
+        <w:numPr>
+          <w:ilvl w:val="0"/>
+          <w:numId w:val="9"/>
+        </w:numPr>
+        <w:rPr>
+          <w:b/>
+          <w:color w:val="2828FF" w:themeColor="accent2" w:themeTint="99"/>
+        </w:rPr>
+      </w:pPr>
+      <w:r>
+        <w:rPr>
+          <w:b/>
+          <w:color w:val="2828FF" w:themeColor="accent2" w:themeTint="99"/>
+        </w:rPr>
+        <w:t>Editing object properties – size, position.</w:t>
+      </w:r>
+    </w:p>
+    <w:p>
+      <w:pPr>
+        <w:pStyle w:val="ListParagraph"/>
+        <w:numPr>
+          <w:ilvl w:val="0"/>
+          <w:numId w:val="9"/>
+        </w:numPr>
+        <w:rPr>
+          <w:b/>
+          <w:color w:val="2828FF" w:themeColor="accent2" w:themeTint="99"/>
+        </w:rPr>
+      </w:pPr>
+      <w:r>
+        <w:rPr>
+          <w:b/>
+          <w:color w:val="2828FF" w:themeColor="accent2" w:themeTint="99"/>
+        </w:rPr>
+        <w:t>Invert textures (y-axis/rotation).</w:t>
+      </w:r>
+    </w:p>
+    <w:p>
+      <w:pPr>
+        <w:pStyle w:val="ListParagraph"/>
+        <w:numPr>
+          <w:ilvl w:val="0"/>
+          <w:numId w:val="9"/>
+        </w:numPr>
+        <w:rPr>
+          <w:b/>
+          <w:color w:val="2828FF" w:themeColor="accent2" w:themeTint="99"/>
+        </w:rPr>
+      </w:pPr>
+      <w:r>
+        <w:rPr>
+          <w:b/>
+          <w:color w:val="2828FF" w:themeColor="accent2" w:themeTint="99"/>
+        </w:rPr>
+        <w:t>Texture scrolling on objects.</w:t>
+      </w:r>
+    </w:p>
+    <w:p>
+      <w:pPr>
+        <w:pStyle w:val="ListParagraph"/>
+        <w:numPr>
+          <w:ilvl w:val="0"/>
+          <w:numId w:val="9"/>
+        </w:numPr>
+        <w:rPr>
+          <w:b/>
+          <w:color w:val="2828FF" w:themeColor="accent2" w:themeTint="99"/>
+        </w:rPr>
+      </w:pPr>
+      <w:r>
+        <w:rPr>
+          <w:b/>
+          <w:color w:val="2828FF" w:themeColor="accent2" w:themeTint="99"/>
+        </w:rPr>
+        <w:t>Object palette – getting rotating objects on palette (0</w:t>
+      </w:r>
+      <w:r>
+        <w:rPr>
+          <w:b/>
+          <w:color w:val="2828FF" w:themeColor="accent2" w:themeTint="99"/>
+        </w:rPr>
+        <w:t>.5)</w:t>
+      </w:r>
+    </w:p>
+    <w:p>
+      <w:pPr>
+        <w:pStyle w:val="ListParagraph"/>
+        <w:numPr>
+          <w:ilvl w:val="0"/>
+          <w:numId w:val="9"/>
+        </w:numPr>
+        <w:rPr>
+          <w:b/>
+          <w:color w:val="2828FF" w:themeColor="accent2" w:themeTint="99"/>
+        </w:rPr>
+      </w:pPr>
+      <w:r>
+        <w:rPr>
+          <w:b/>
+          <w:color w:val="2828FF" w:themeColor="accent2" w:themeTint="99"/>
+        </w:rPr>
+        <w:t>Drag and Drop to model – placement with mouse click (0.5</w:t>
+      </w:r>
+      <w:r>
+        <w:rPr>
+          <w:b/>
+          <w:color w:val="2828FF" w:themeColor="accent2" w:themeTint="99"/>
+        </w:rPr>
+        <w:t>)</w:t>
+      </w:r>
+    </w:p>
+    <w:p>
+      <w:pPr>
+        <w:pStyle w:val="ListParagraph"/>
+        <w:numPr>
+          <w:ilvl w:val="0"/>
+          <w:numId w:val="9"/>
+        </w:numPr>
+        <w:rPr>
+          <w:b/>
+          <w:color w:val="2828FF" w:themeColor="accent2" w:themeTint="99"/>
+        </w:rPr>
+      </w:pPr>
+      <w:r>
+        <w:rPr>
+          <w:b/>
+          <w:color w:val="2828FF" w:themeColor="accent2" w:themeTint="99"/>
+        </w:rPr>
+        <w:t>Leap integration with model (0</w:t>
+      </w:r>
+      <w:r>
+        <w:rPr>
+          <w:b/>
+          <w:color w:val="2828FF" w:themeColor="accent2" w:themeTint="99"/>
+        </w:rPr>
+        <w:t>.5</w:t>
+      </w:r>
+      <w:r>
+        <w:rPr>
+          <w:b/>
+          <w:color w:val="2828FF" w:themeColor="accent2" w:themeTint="99"/>
+        </w:rPr>
+        <w:t>)</w:t>
       </w:r>
     </w:p>
     <w:p>
@@ -143,6 +264,18 @@
         </w:numPr>
       </w:pPr>
       <w:r>
+        <w:t>When removing a project file the default position for saving the new one is over the top of the old position – should probably default to a new directory.</w:t>
+      </w:r>
+    </w:p>
+    <w:p>
+      <w:pPr>
+        <w:pStyle w:val="ListParagraph"/>
+        <w:numPr>
+          <w:ilvl w:val="0"/>
+          <w:numId w:val="9"/>
+        </w:numPr>
+      </w:pPr>
+      <w:r>
         <w:t>Export model to separate XML</w:t>
       </w:r>
     </w:p>
@@ -343,6 +476,18 @@
     <w:p>
       <w:pPr>
         <w:pStyle w:val="ListParagraph"/>
+        <w:numPr>
+          <w:ilvl w:val="0"/>
+          <w:numId w:val="9"/>
+        </w:numPr>
+      </w:pPr>
+      <w:r>
+        <w:t>Website redesign.</w:t>
+      </w:r>
+    </w:p>
+    <w:p>
+      <w:pPr>
+        <w:pStyle w:val="ListParagraph"/>
       </w:pPr>
     </w:p>
     <w:p>
@@ -454,17 +599,262 @@
     </w:p>
     <w:p>
       <w:pPr>
-        <w:rPr>
-          <w:b/>
-        </w:rPr>
-      </w:pPr>
-    </w:p>
-    <w:p>
-      <w:pPr>
-        <w:rPr>
-          <w:b/>
-        </w:rPr>
-      </w:pPr>
+        <w:pStyle w:val="ListParagraph"/>
+        <w:numPr>
+          <w:ilvl w:val="0"/>
+          <w:numId w:val="9"/>
+        </w:numPr>
+        <w:rPr>
+          <w:b/>
+          <w:color w:val="2828FF" w:themeColor="accent2" w:themeTint="99"/>
+        </w:rPr>
+      </w:pPr>
+      <w:r>
+        <w:rPr>
+          <w:b/>
+          <w:color w:val="2828FF" w:themeColor="accent2" w:themeTint="99"/>
+        </w:rPr>
+        <w:t xml:space="preserve">Fix the highlight (proper highlight) </w:t>
+      </w:r>
+    </w:p>
+    <w:p>
+      <w:pPr>
+        <w:pStyle w:val="ListParagraph"/>
+        <w:numPr>
+          <w:ilvl w:val="0"/>
+          <w:numId w:val="9"/>
+        </w:numPr>
+        <w:rPr>
+          <w:b/>
+          <w:color w:val="2828FF" w:themeColor="accent2" w:themeTint="99"/>
+        </w:rPr>
+      </w:pPr>
+      <w:r>
+        <w:rPr>
+          <w:b/>
+          <w:color w:val="2828FF" w:themeColor="accent2" w:themeTint="99"/>
+        </w:rPr>
+        <w:t>Object palette (1.0</w:t>
+      </w:r>
+      <w:r>
+        <w:rPr>
+          <w:b/>
+          <w:color w:val="2828FF" w:themeColor="accent2" w:themeTint="99"/>
+        </w:rPr>
+        <w:t>)</w:t>
+      </w:r>
+    </w:p>
+    <w:p>
+      <w:pPr>
+        <w:pStyle w:val="ListParagraph"/>
+        <w:numPr>
+          <w:ilvl w:val="0"/>
+          <w:numId w:val="9"/>
+        </w:numPr>
+        <w:rPr>
+          <w:b/>
+          <w:color w:val="2828FF" w:themeColor="accent2" w:themeTint="99"/>
+        </w:rPr>
+      </w:pPr>
+      <w:r>
+        <w:rPr>
+          <w:b/>
+          <w:color w:val="2828FF" w:themeColor="accent2" w:themeTint="99"/>
+        </w:rPr>
+        <w:t>Drag and Drop to model (0.5</w:t>
+      </w:r>
+      <w:r>
+        <w:rPr>
+          <w:b/>
+          <w:color w:val="2828FF" w:themeColor="accent2" w:themeTint="99"/>
+        </w:rPr>
+        <w:t>)</w:t>
+      </w:r>
+    </w:p>
+    <w:p>
+      <w:pPr>
+        <w:pStyle w:val="ListParagraph"/>
+        <w:numPr>
+          <w:ilvl w:val="0"/>
+          <w:numId w:val="9"/>
+        </w:numPr>
+        <w:rPr>
+          <w:b/>
+          <w:color w:val="2828FF" w:themeColor="accent2" w:themeTint="99"/>
+        </w:rPr>
+      </w:pPr>
+      <w:r>
+        <w:rPr>
+          <w:b/>
+          <w:color w:val="2828FF" w:themeColor="accent2" w:themeTint="99"/>
+        </w:rPr>
+        <w:t>Leap integration with model (0</w:t>
+      </w:r>
+      <w:r>
+        <w:rPr>
+          <w:b/>
+          <w:color w:val="2828FF" w:themeColor="accent2" w:themeTint="99"/>
+        </w:rPr>
+        <w:t>.5</w:t>
+      </w:r>
+      <w:r>
+        <w:rPr>
+          <w:b/>
+          <w:color w:val="2828FF" w:themeColor="accent2" w:themeTint="99"/>
+        </w:rPr>
+        <w:t>)</w:t>
+      </w:r>
+    </w:p>
+    <w:p>
+      <w:pPr>
+        <w:rPr>
+          <w:b/>
+        </w:rPr>
+      </w:pPr>
+    </w:p>
+    <w:p>
+      <w:pPr>
+        <w:rPr>
+          <w:b/>
+        </w:rPr>
+      </w:pPr>
+    </w:p>
+    <w:p>
+      <w:pPr>
+        <w:rPr>
+          <w:b/>
+        </w:rPr>
+      </w:pPr>
+      <w:r>
+        <w:rPr>
+          <w:b/>
+        </w:rPr>
+        <w:t>9</w:t>
+      </w:r>
+      <w:r>
+        <w:rPr>
+          <w:b/>
+          <w:vertAlign w:val="superscript"/>
+        </w:rPr>
+        <w:t>th</w:t>
+      </w:r>
+      <w:r>
+        <w:rPr>
+          <w:b/>
+        </w:rPr>
+        <w:t xml:space="preserve"> April</w:t>
+      </w:r>
+    </w:p>
+    <w:p>
+      <w:pPr>
+        <w:pStyle w:val="ListParagraph"/>
+        <w:numPr>
+          <w:ilvl w:val="0"/>
+          <w:numId w:val="9"/>
+        </w:numPr>
+      </w:pPr>
+      <w:r>
+        <w:t>Did some website planning.</w:t>
+      </w:r>
+      <w:r>
+        <w:t xml:space="preserve">  Did some customer planning.</w:t>
+      </w:r>
+    </w:p>
+    <w:p>
+      <w:pPr>
+        <w:pStyle w:val="ListParagraph"/>
+        <w:numPr>
+          <w:ilvl w:val="0"/>
+          <w:numId w:val="9"/>
+        </w:numPr>
+      </w:pPr>
+      <w:r>
+        <w:t>Fixed the highlighting to use wireframe boxes.</w:t>
+      </w:r>
+    </w:p>
+    <w:p>
+      <w:pPr>
+        <w:pStyle w:val="ListParagraph"/>
+        <w:numPr>
+          <w:ilvl w:val="0"/>
+          <w:numId w:val="9"/>
+        </w:numPr>
+      </w:pPr>
+      <w:r>
+        <w:t>Fixed a physics world/delete bug</w:t>
+      </w:r>
+      <w:r>
+        <w:t>.</w:t>
+      </w:r>
+    </w:p>
+    <w:p>
+      <w:pPr>
+        <w:pStyle w:val="ListParagraph"/>
+        <w:numPr>
+          <w:ilvl w:val="0"/>
+          <w:numId w:val="9"/>
+        </w:numPr>
+      </w:pPr>
+      <w:r>
+        <w:t>Got inserting into model working.</w:t>
+      </w:r>
+    </w:p>
+    <w:p>
+      <w:pPr>
+        <w:pStyle w:val="ListParagraph"/>
+        <w:numPr>
+          <w:ilvl w:val="0"/>
+          <w:numId w:val="9"/>
+        </w:numPr>
+      </w:pPr>
+      <w:r>
+        <w:t xml:space="preserve">Planned: </w:t>
+      </w:r>
+      <w:r>
+        <w:t>F</w:t>
+      </w:r>
+      <w:r>
+        <w:t>ix the insert points for model and also leap pointer relative adjustment.</w:t>
+      </w:r>
+    </w:p>
+    <w:p>
+      <w:pPr>
+        <w:pStyle w:val="ListParagraph"/>
+        <w:numPr>
+          <w:ilvl w:val="0"/>
+          <w:numId w:val="9"/>
+        </w:numPr>
+      </w:pPr>
+      <w:r>
+        <w:t xml:space="preserve">Planned: </w:t>
+      </w:r>
+      <w:r>
+        <w:t>Invert textures (y-axis/rotation).</w:t>
+      </w:r>
+    </w:p>
+    <w:p>
+      <w:pPr>
+        <w:pStyle w:val="ListParagraph"/>
+        <w:numPr>
+          <w:ilvl w:val="0"/>
+          <w:numId w:val="9"/>
+        </w:numPr>
+      </w:pPr>
+      <w:r>
+        <w:t>Planned: Texture scrolling on objects.</w:t>
+      </w:r>
+    </w:p>
+    <w:p>
+      <w:pPr>
+        <w:pStyle w:val="ListParagraph"/>
+        <w:numPr>
+          <w:ilvl w:val="0"/>
+          <w:numId w:val="9"/>
+        </w:numPr>
+      </w:pPr>
+      <w:r>
+        <w:t>Planned: Fix physics interactions which appear to be broken.</w:t>
+      </w:r>
     </w:p>
     <w:p>
       <w:pPr>
@@ -792,7 +1182,6 @@
         </w:numPr>
       </w:pPr>
       <w:r>
-        <w:lastRenderedPageBreak/>
         <w:t>Placement of objects</w:t>
       </w:r>
     </w:p>
@@ -944,6 +1333,7 @@
           <w:noProof/>
           <w:lang w:eastAsia="en-GB"/>
         </w:rPr>
+        <w:lastRenderedPageBreak/>
         <w:drawing>
           <wp:inline distT="0" distB="0" distL="0" distR="0">
             <wp:extent cx="5743575" cy="4314825"/>
@@ -1103,133 +1493,133 @@
     <w:p/>
     <w:p>
       <w:r>
+        <w:t>Input modification means</w:t>
+      </w:r>
+    </w:p>
+    <w:p>
+      <w:pPr>
+        <w:pStyle w:val="ListParagraph"/>
+        <w:numPr>
+          <w:ilvl w:val="0"/>
+          <w:numId w:val="9"/>
+        </w:numPr>
+      </w:pPr>
+      <w:r>
+        <w:t>Editing objects/properties</w:t>
+      </w:r>
+    </w:p>
+    <w:p>
+      <w:pPr>
+        <w:pStyle w:val="ListParagraph"/>
+        <w:numPr>
+          <w:ilvl w:val="0"/>
+          <w:numId w:val="9"/>
+        </w:numPr>
+      </w:pPr>
+      <w:r>
+        <w:t xml:space="preserve">Object palette </w:t>
+      </w:r>
+    </w:p>
+    <w:p>
+      <w:pPr>
+        <w:pStyle w:val="ListParagraph"/>
+        <w:numPr>
+          <w:ilvl w:val="0"/>
+          <w:numId w:val="9"/>
+        </w:numPr>
+      </w:pPr>
+      <w:r>
+        <w:t>Dragging from palette to model</w:t>
+      </w:r>
+    </w:p>
+    <w:p>
+      <w:pPr>
+        <w:pStyle w:val="ListParagraph"/>
+        <w:numPr>
+          <w:ilvl w:val="0"/>
+          <w:numId w:val="9"/>
+        </w:numPr>
+      </w:pPr>
+      <w:r>
+        <w:t>Editing model</w:t>
+      </w:r>
+    </w:p>
+    <w:p>
+      <w:pPr>
+        <w:pStyle w:val="ListParagraph"/>
+        <w:numPr>
+          <w:ilvl w:val="0"/>
+          <w:numId w:val="9"/>
+        </w:numPr>
+      </w:pPr>
+      <w:r>
+        <w:t>Cursor on model</w:t>
+      </w:r>
+    </w:p>
+    <w:p>
+      <w:pPr>
+        <w:pStyle w:val="ListParagraph"/>
+        <w:numPr>
+          <w:ilvl w:val="0"/>
+          <w:numId w:val="9"/>
+        </w:numPr>
+      </w:pPr>
+      <w:r>
+        <w:t>Saving model</w:t>
+      </w:r>
+    </w:p>
+    <w:p>
+      <w:pPr>
+        <w:pStyle w:val="ListParagraph"/>
+        <w:numPr>
+          <w:ilvl w:val="0"/>
+          <w:numId w:val="9"/>
+        </w:numPr>
+      </w:pPr>
+      <w:r>
+        <w:t>Export/import model</w:t>
+      </w:r>
+    </w:p>
+    <w:p/>
+    <w:p>
+      <w:r>
+        <w:t>State editing</w:t>
+      </w:r>
+    </w:p>
+    <w:p>
+      <w:pPr>
+        <w:pStyle w:val="ListParagraph"/>
+        <w:numPr>
+          <w:ilvl w:val="0"/>
+          <w:numId w:val="9"/>
+        </w:numPr>
+      </w:pPr>
+      <w:r>
+        <w:t>Screen representation</w:t>
+      </w:r>
+    </w:p>
+    <w:p>
+      <w:pPr>
+        <w:pStyle w:val="ListParagraph"/>
+        <w:numPr>
+          <w:ilvl w:val="0"/>
+          <w:numId w:val="9"/>
+        </w:numPr>
+      </w:pPr>
+      <w:r>
+        <w:t>Add state</w:t>
+      </w:r>
+    </w:p>
+    <w:p>
+      <w:pPr>
+        <w:pStyle w:val="ListParagraph"/>
+        <w:numPr>
+          <w:ilvl w:val="0"/>
+          <w:numId w:val="9"/>
+        </w:numPr>
+      </w:pPr>
+      <w:r>
         <w:lastRenderedPageBreak/>
-        <w:t>Input modification means</w:t>
-      </w:r>
-    </w:p>
-    <w:p>
-      <w:pPr>
-        <w:pStyle w:val="ListParagraph"/>
-        <w:numPr>
-          <w:ilvl w:val="0"/>
-          <w:numId w:val="9"/>
-        </w:numPr>
-      </w:pPr>
-      <w:r>
-        <w:t>Editing objects/properties</w:t>
-      </w:r>
-    </w:p>
-    <w:p>
-      <w:pPr>
-        <w:pStyle w:val="ListParagraph"/>
-        <w:numPr>
-          <w:ilvl w:val="0"/>
-          <w:numId w:val="9"/>
-        </w:numPr>
-      </w:pPr>
-      <w:r>
-        <w:t xml:space="preserve">Object palette </w:t>
-      </w:r>
-    </w:p>
-    <w:p>
-      <w:pPr>
-        <w:pStyle w:val="ListParagraph"/>
-        <w:numPr>
-          <w:ilvl w:val="0"/>
-          <w:numId w:val="9"/>
-        </w:numPr>
-      </w:pPr>
-      <w:r>
-        <w:t>Dragging from palette to model</w:t>
-      </w:r>
-    </w:p>
-    <w:p>
-      <w:pPr>
-        <w:pStyle w:val="ListParagraph"/>
-        <w:numPr>
-          <w:ilvl w:val="0"/>
-          <w:numId w:val="9"/>
-        </w:numPr>
-      </w:pPr>
-      <w:r>
-        <w:t>Editing model</w:t>
-      </w:r>
-    </w:p>
-    <w:p>
-      <w:pPr>
-        <w:pStyle w:val="ListParagraph"/>
-        <w:numPr>
-          <w:ilvl w:val="0"/>
-          <w:numId w:val="9"/>
-        </w:numPr>
-      </w:pPr>
-      <w:r>
-        <w:t>Cursor on model</w:t>
-      </w:r>
-    </w:p>
-    <w:p>
-      <w:pPr>
-        <w:pStyle w:val="ListParagraph"/>
-        <w:numPr>
-          <w:ilvl w:val="0"/>
-          <w:numId w:val="9"/>
-        </w:numPr>
-      </w:pPr>
-      <w:r>
-        <w:t>Saving model</w:t>
-      </w:r>
-    </w:p>
-    <w:p>
-      <w:pPr>
-        <w:pStyle w:val="ListParagraph"/>
-        <w:numPr>
-          <w:ilvl w:val="0"/>
-          <w:numId w:val="9"/>
-        </w:numPr>
-      </w:pPr>
-      <w:r>
-        <w:t>Export/import model</w:t>
-      </w:r>
-    </w:p>
-    <w:p/>
-    <w:p>
-      <w:r>
-        <w:t>State editing</w:t>
-      </w:r>
-    </w:p>
-    <w:p>
-      <w:pPr>
-        <w:pStyle w:val="ListParagraph"/>
-        <w:numPr>
-          <w:ilvl w:val="0"/>
-          <w:numId w:val="9"/>
-        </w:numPr>
-      </w:pPr>
-      <w:r>
-        <w:t>Screen representation</w:t>
-      </w:r>
-    </w:p>
-    <w:p>
-      <w:pPr>
-        <w:pStyle w:val="ListParagraph"/>
-        <w:numPr>
-          <w:ilvl w:val="0"/>
-          <w:numId w:val="9"/>
-        </w:numPr>
-      </w:pPr>
-      <w:r>
-        <w:t>Add state</w:t>
-      </w:r>
-    </w:p>
-    <w:p>
-      <w:pPr>
-        <w:pStyle w:val="ListParagraph"/>
-        <w:numPr>
-          <w:ilvl w:val="0"/>
-          <w:numId w:val="9"/>
-        </w:numPr>
-      </w:pPr>
-      <w:r>
         <w:t>Delete state</w:t>
       </w:r>
     </w:p>
@@ -1498,109 +1888,109 @@
         </w:numPr>
       </w:pPr>
       <w:r>
+        <w:t>Basic app on android w. advertising and share of profits</w:t>
+      </w:r>
+    </w:p>
+    <w:p>
+      <w:pPr>
+        <w:pStyle w:val="ListParagraph"/>
+        <w:numPr>
+          <w:ilvl w:val="0"/>
+          <w:numId w:val="7"/>
+        </w:numPr>
+      </w:pPr>
+      <w:r>
+        <w:t>Provide graphics</w:t>
+      </w:r>
+    </w:p>
+    <w:p>
+      <w:pPr>
+        <w:pStyle w:val="ListParagraph"/>
+        <w:numPr>
+          <w:ilvl w:val="0"/>
+          <w:numId w:val="7"/>
+        </w:numPr>
+      </w:pPr>
+      <w:r>
+        <w:t>Design graphics</w:t>
+      </w:r>
+    </w:p>
+    <w:p/>
+    <w:p>
+      <w:r>
+        <w:t>Basic app and updates:</w:t>
+      </w:r>
+    </w:p>
+    <w:p/>
+    <w:p>
+      <w:pPr>
+        <w:pStyle w:val="ListParagraph"/>
+        <w:numPr>
+          <w:ilvl w:val="0"/>
+          <w:numId w:val="7"/>
+        </w:numPr>
+      </w:pPr>
+      <w:r>
+        <w:t>Monthly push campaign</w:t>
+      </w:r>
+    </w:p>
+    <w:p>
+      <w:pPr>
+        <w:pStyle w:val="ListParagraph"/>
+        <w:numPr>
+          <w:ilvl w:val="0"/>
+          <w:numId w:val="7"/>
+        </w:numPr>
+      </w:pPr>
+      <w:proofErr w:type="spellStart"/>
+      <w:r>
+        <w:t>Monhtly</w:t>
+      </w:r>
+      <w:proofErr w:type="spellEnd"/>
+      <w:r>
+        <w:t xml:space="preserve"> email</w:t>
+      </w:r>
+    </w:p>
+    <w:p>
+      <w:pPr>
+        <w:pStyle w:val="ListParagraph"/>
+        <w:numPr>
+          <w:ilvl w:val="0"/>
+          <w:numId w:val="7"/>
+        </w:numPr>
+      </w:pPr>
+      <w:r>
+        <w:t>Monthly menu updates for example</w:t>
+      </w:r>
+    </w:p>
+    <w:p/>
+    <w:p>
+      <w:r>
+        <w:t>Demographic</w:t>
+      </w:r>
+    </w:p>
+    <w:p>
+      <w:pPr>
+        <w:pStyle w:val="ListParagraph"/>
+        <w:numPr>
+          <w:ilvl w:val="0"/>
+          <w:numId w:val="7"/>
+        </w:numPr>
+      </w:pPr>
+      <w:r>
+        <w:t>8-12 – toy shops</w:t>
+      </w:r>
+    </w:p>
+    <w:p>
+      <w:pPr>
+        <w:pStyle w:val="ListParagraph"/>
+        <w:numPr>
+          <w:ilvl w:val="0"/>
+          <w:numId w:val="7"/>
+        </w:numPr>
+      </w:pPr>
+      <w:r>
         <w:lastRenderedPageBreak/>
-        <w:t>Basic app on android w. advertising and share of profits</w:t>
-      </w:r>
-    </w:p>
-    <w:p>
-      <w:pPr>
-        <w:pStyle w:val="ListParagraph"/>
-        <w:numPr>
-          <w:ilvl w:val="0"/>
-          <w:numId w:val="7"/>
-        </w:numPr>
-      </w:pPr>
-      <w:r>
-        <w:t>Provide graphics</w:t>
-      </w:r>
-    </w:p>
-    <w:p>
-      <w:pPr>
-        <w:pStyle w:val="ListParagraph"/>
-        <w:numPr>
-          <w:ilvl w:val="0"/>
-          <w:numId w:val="7"/>
-        </w:numPr>
-      </w:pPr>
-      <w:r>
-        <w:t>Design graphics</w:t>
-      </w:r>
-    </w:p>
-    <w:p/>
-    <w:p>
-      <w:r>
-        <w:t>Basic app and updates:</w:t>
-      </w:r>
-    </w:p>
-    <w:p/>
-    <w:p>
-      <w:pPr>
-        <w:pStyle w:val="ListParagraph"/>
-        <w:numPr>
-          <w:ilvl w:val="0"/>
-          <w:numId w:val="7"/>
-        </w:numPr>
-      </w:pPr>
-      <w:r>
-        <w:t>Monthly push campaign</w:t>
-      </w:r>
-    </w:p>
-    <w:p>
-      <w:pPr>
-        <w:pStyle w:val="ListParagraph"/>
-        <w:numPr>
-          <w:ilvl w:val="0"/>
-          <w:numId w:val="7"/>
-        </w:numPr>
-      </w:pPr>
-      <w:proofErr w:type="spellStart"/>
-      <w:r>
-        <w:t>Monhtly</w:t>
-      </w:r>
-      <w:proofErr w:type="spellEnd"/>
-      <w:r>
-        <w:t xml:space="preserve"> email</w:t>
-      </w:r>
-    </w:p>
-    <w:p>
-      <w:pPr>
-        <w:pStyle w:val="ListParagraph"/>
-        <w:numPr>
-          <w:ilvl w:val="0"/>
-          <w:numId w:val="7"/>
-        </w:numPr>
-      </w:pPr>
-      <w:r>
-        <w:t>Monthly menu updates for example</w:t>
-      </w:r>
-    </w:p>
-    <w:p/>
-    <w:p>
-      <w:r>
-        <w:t>Demographic</w:t>
-      </w:r>
-    </w:p>
-    <w:p>
-      <w:pPr>
-        <w:pStyle w:val="ListParagraph"/>
-        <w:numPr>
-          <w:ilvl w:val="0"/>
-          <w:numId w:val="7"/>
-        </w:numPr>
-      </w:pPr>
-      <w:r>
-        <w:t>8-12 – toy shops</w:t>
-      </w:r>
-    </w:p>
-    <w:p>
-      <w:pPr>
-        <w:pStyle w:val="ListParagraph"/>
-        <w:numPr>
-          <w:ilvl w:val="0"/>
-          <w:numId w:val="7"/>
-        </w:numPr>
-      </w:pPr>
-      <w:r>
         <w:t>12-16 – bands/music/clothes/food</w:t>
       </w:r>
     </w:p>

</xml_diff>

<commit_message>
Created new folder for Friendlier related stuff.  Some slight modifications to the Urho exporter and also fixing the physics.
</commit_message>
<xml_diff>
--- a/Friendlier/Paulo/Paulo/Xyglo Mr13.docx
+++ b/Friendlier/Paulo/Paulo/Xyglo Mr13.docx
@@ -24,6 +24,1247 @@
         </w:numPr>
         <w:rPr>
           <w:b/>
+          <w:color w:val="2828FF" w:themeColor="text2" w:themeTint="99"/>
+        </w:rPr>
+      </w:pPr>
+      <w:r>
+        <w:rPr>
+          <w:b/>
+          <w:color w:val="2828FF" w:themeColor="text2" w:themeTint="99"/>
+        </w:rPr>
+        <w:t>Integrate Urho3D project template into Friendlier structure.</w:t>
+      </w:r>
+      <w:r>
+        <w:rPr>
+          <w:b/>
+          <w:color w:val="2828FF" w:themeColor="text2" w:themeTint="99"/>
+        </w:rPr>
+        <w:t xml:space="preserve"> </w:t>
+      </w:r>
+      <w:r>
+        <w:rPr>
+          <w:b/>
+          <w:color w:val="2828FF" w:themeColor="text2" w:themeTint="99"/>
+        </w:rPr>
+        <w:t xml:space="preserve">(0.5) </w:t>
+      </w:r>
+      <w:r>
+        <w:rPr>
+          <w:b/>
+          <w:color w:val="2828FF" w:themeColor="text2" w:themeTint="99"/>
+        </w:rPr>
+        <w:t>[ IN PROGRESS]</w:t>
+      </w:r>
+    </w:p>
+    <w:p>
+      <w:pPr>
+        <w:pStyle w:val="ListParagraph"/>
+        <w:numPr>
+          <w:ilvl w:val="0"/>
+          <w:numId w:val="9"/>
+        </w:numPr>
+        <w:rPr>
+          <w:b/>
+          <w:color w:val="2828FF" w:themeColor="text2" w:themeTint="99"/>
+        </w:rPr>
+      </w:pPr>
+      <w:r>
+        <w:rPr>
+          <w:b/>
+          <w:color w:val="2828FF" w:themeColor="text2" w:themeTint="99"/>
+        </w:rPr>
+        <w:t>New project/project template creation in F.</w:t>
+      </w:r>
+      <w:r>
+        <w:rPr>
+          <w:b/>
+          <w:color w:val="2828FF" w:themeColor="text2" w:themeTint="99"/>
+        </w:rPr>
+        <w:t xml:space="preserve"> </w:t>
+      </w:r>
+      <w:r>
+        <w:rPr>
+          <w:b/>
+          <w:color w:val="2828FF" w:themeColor="text2" w:themeTint="99"/>
+        </w:rPr>
+        <w:t xml:space="preserve">(1.5) </w:t>
+      </w:r>
+      <w:r>
+        <w:rPr>
+          <w:b/>
+          <w:color w:val="2828FF" w:themeColor="text2" w:themeTint="99"/>
+        </w:rPr>
+        <w:t>[ IN PROGRESS]</w:t>
+      </w:r>
+    </w:p>
+    <w:p>
+      <w:pPr>
+        <w:pStyle w:val="ListParagraph"/>
+        <w:numPr>
+          <w:ilvl w:val="0"/>
+          <w:numId w:val="9"/>
+        </w:numPr>
+        <w:rPr>
+          <w:b/>
+          <w:color w:val="2828FF" w:themeColor="text2" w:themeTint="99"/>
+        </w:rPr>
+      </w:pPr>
+      <w:r>
+        <w:rPr>
+          <w:b/>
+          <w:color w:val="2828FF" w:themeColor="text2" w:themeTint="99"/>
+        </w:rPr>
+        <w:t>Export to Urho3D model from F model.</w:t>
+      </w:r>
+      <w:r>
+        <w:rPr>
+          <w:b/>
+          <w:color w:val="2828FF" w:themeColor="text2" w:themeTint="99"/>
+        </w:rPr>
+        <w:t xml:space="preserve"> </w:t>
+      </w:r>
+      <w:r>
+        <w:rPr>
+          <w:b/>
+          <w:color w:val="2828FF" w:themeColor="text2" w:themeTint="99"/>
+        </w:rPr>
+        <w:t xml:space="preserve">(1.5) </w:t>
+      </w:r>
+      <w:r>
+        <w:rPr>
+          <w:b/>
+          <w:color w:val="2828FF" w:themeColor="text2" w:themeTint="99"/>
+        </w:rPr>
+        <w:t>[IN PROGRESS]</w:t>
+      </w:r>
+    </w:p>
+    <w:p>
+      <w:pPr>
+        <w:pStyle w:val="ListParagraph"/>
+        <w:numPr>
+          <w:ilvl w:val="0"/>
+          <w:numId w:val="9"/>
+        </w:numPr>
+        <w:rPr>
+          <w:b/>
+          <w:color w:val="2828FF" w:themeColor="text2" w:themeTint="99"/>
+        </w:rPr>
+      </w:pPr>
+      <w:r>
+        <w:rPr>
+          <w:b/>
+          <w:color w:val="2828FF" w:themeColor="text2" w:themeTint="99"/>
+        </w:rPr>
+        <w:t>Build to Android from F.</w:t>
+      </w:r>
+      <w:r>
+        <w:rPr>
+          <w:b/>
+          <w:color w:val="2828FF" w:themeColor="text2" w:themeTint="99"/>
+        </w:rPr>
+        <w:t xml:space="preserve"> (1.0)</w:t>
+      </w:r>
+    </w:p>
+    <w:p>
+      <w:pPr>
+        <w:pStyle w:val="ListParagraph"/>
+        <w:numPr>
+          <w:ilvl w:val="0"/>
+          <w:numId w:val="9"/>
+        </w:numPr>
+        <w:rPr>
+          <w:b/>
+          <w:color w:val="2828FF" w:themeColor="text2" w:themeTint="99"/>
+        </w:rPr>
+      </w:pPr>
+      <w:r>
+        <w:rPr>
+          <w:b/>
+          <w:color w:val="2828FF" w:themeColor="text2" w:themeTint="99"/>
+        </w:rPr>
+        <w:t>Fix jitter physics</w:t>
+      </w:r>
+      <w:r>
+        <w:rPr>
+          <w:b/>
+          <w:color w:val="2828FF" w:themeColor="text2" w:themeTint="99"/>
+        </w:rPr>
+        <w:t>.</w:t>
+      </w:r>
+      <w:r>
+        <w:rPr>
+          <w:b/>
+          <w:color w:val="2828FF" w:themeColor="text2" w:themeTint="99"/>
+        </w:rPr>
+        <w:t xml:space="preserve"> (1.0)</w:t>
+      </w:r>
+    </w:p>
+    <w:p>
+      <w:pPr>
+        <w:pStyle w:val="ListParagraph"/>
+        <w:numPr>
+          <w:ilvl w:val="0"/>
+          <w:numId w:val="9"/>
+        </w:numPr>
+        <w:rPr>
+          <w:b/>
+          <w:color w:val="2828FF" w:themeColor="text2" w:themeTint="99"/>
+        </w:rPr>
+      </w:pPr>
+      <w:r>
+        <w:rPr>
+          <w:b/>
+          <w:color w:val="2828FF" w:themeColor="text2" w:themeTint="99"/>
+        </w:rPr>
+        <w:t>Texture scrolling on objects.</w:t>
+      </w:r>
+    </w:p>
+    <w:p>
+      <w:pPr>
+        <w:pStyle w:val="ListParagraph"/>
+        <w:numPr>
+          <w:ilvl w:val="0"/>
+          <w:numId w:val="9"/>
+        </w:numPr>
+      </w:pPr>
+      <w:r>
+        <w:t>Asset View</w:t>
+      </w:r>
+    </w:p>
+    <w:p>
+      <w:pPr>
+        <w:pStyle w:val="ListParagraph"/>
+        <w:numPr>
+          <w:ilvl w:val="0"/>
+          <w:numId w:val="9"/>
+        </w:numPr>
+      </w:pPr>
+      <w:r>
+        <w:t>Component asset assignment method</w:t>
+      </w:r>
+    </w:p>
+    <w:p>
+      <w:pPr>
+        <w:pStyle w:val="ListParagraph"/>
+        <w:numPr>
+          <w:ilvl w:val="0"/>
+          <w:numId w:val="9"/>
+        </w:numPr>
+      </w:pPr>
+      <w:r>
+        <w:t>Additional templates</w:t>
+      </w:r>
+    </w:p>
+    <w:p>
+      <w:pPr>
+        <w:pStyle w:val="ListParagraph"/>
+        <w:numPr>
+          <w:ilvl w:val="0"/>
+          <w:numId w:val="9"/>
+        </w:numPr>
+      </w:pPr>
+      <w:r>
+        <w:t>Fix the insert points for model and also leap pointer relative adjustment. (0.5)</w:t>
+      </w:r>
+    </w:p>
+    <w:p>
+      <w:pPr>
+        <w:pStyle w:val="ListParagraph"/>
+        <w:numPr>
+          <w:ilvl w:val="0"/>
+          <w:numId w:val="9"/>
+        </w:numPr>
+      </w:pPr>
+      <w:r>
+        <w:t>Editing object properties – size, position.</w:t>
+      </w:r>
+    </w:p>
+    <w:p>
+      <w:pPr>
+        <w:pStyle w:val="ListParagraph"/>
+        <w:numPr>
+          <w:ilvl w:val="0"/>
+          <w:numId w:val="9"/>
+        </w:numPr>
+      </w:pPr>
+      <w:r>
+        <w:t>Object palette – getting rotating objects on palette (0</w:t>
+      </w:r>
+      <w:r>
+        <w:t>.5)</w:t>
+      </w:r>
+    </w:p>
+    <w:p>
+      <w:pPr>
+        <w:pStyle w:val="ListParagraph"/>
+        <w:numPr>
+          <w:ilvl w:val="0"/>
+          <w:numId w:val="9"/>
+        </w:numPr>
+      </w:pPr>
+      <w:r>
+        <w:t>Drag and Drop to model – placement with mouse click (0.5</w:t>
+      </w:r>
+      <w:r>
+        <w:t>)</w:t>
+      </w:r>
+    </w:p>
+    <w:p>
+      <w:pPr>
+        <w:pStyle w:val="ListParagraph"/>
+        <w:numPr>
+          <w:ilvl w:val="0"/>
+          <w:numId w:val="9"/>
+        </w:numPr>
+      </w:pPr>
+      <w:r>
+        <w:t>Leap integration with model (0</w:t>
+      </w:r>
+      <w:r>
+        <w:t>.5</w:t>
+      </w:r>
+      <w:r>
+        <w:t>)</w:t>
+      </w:r>
+    </w:p>
+    <w:p>
+      <w:pPr>
+        <w:pStyle w:val="ListParagraph"/>
+        <w:numPr>
+          <w:ilvl w:val="0"/>
+          <w:numId w:val="9"/>
+        </w:numPr>
+      </w:pPr>
+      <w:r>
+        <w:t>Packaging (1.0)</w:t>
+      </w:r>
+    </w:p>
+    <w:p>
+      <w:pPr>
+        <w:pStyle w:val="ListParagraph"/>
+        <w:numPr>
+          <w:ilvl w:val="0"/>
+          <w:numId w:val="9"/>
+        </w:numPr>
+      </w:pPr>
+      <w:r>
+        <w:t>Submit to Leap Motion for feedback (0.5)</w:t>
+      </w:r>
+    </w:p>
+    <w:p>
+      <w:pPr>
+        <w:pStyle w:val="ListParagraph"/>
+        <w:numPr>
+          <w:ilvl w:val="0"/>
+          <w:numId w:val="9"/>
+        </w:numPr>
+      </w:pPr>
+      <w:r>
+        <w:t>When removing a project file the default position for saving the new one is over the top of the old position – should probably default to a new directory.</w:t>
+      </w:r>
+    </w:p>
+    <w:p>
+      <w:pPr>
+        <w:pStyle w:val="ListParagraph"/>
+        <w:numPr>
+          <w:ilvl w:val="0"/>
+          <w:numId w:val="9"/>
+        </w:numPr>
+      </w:pPr>
+      <w:r>
+        <w:t>Export model to separate XML</w:t>
+      </w:r>
+    </w:p>
+    <w:p>
+      <w:pPr>
+        <w:pStyle w:val="ListParagraph"/>
+        <w:numPr>
+          <w:ilvl w:val="0"/>
+          <w:numId w:val="9"/>
+        </w:numPr>
+      </w:pPr>
+      <w:r>
+        <w:t>Import model from separate XML</w:t>
+      </w:r>
+    </w:p>
+    <w:p>
+      <w:pPr>
+        <w:pStyle w:val="ListParagraph"/>
+        <w:numPr>
+          <w:ilvl w:val="0"/>
+          <w:numId w:val="9"/>
+        </w:numPr>
+      </w:pPr>
+      <w:r>
+        <w:t xml:space="preserve">Edit model source in </w:t>
+      </w:r>
+      <w:proofErr w:type="spellStart"/>
+      <w:r>
+        <w:t>BrazilEditView</w:t>
+      </w:r>
+      <w:proofErr w:type="spellEnd"/>
+      <w:r>
+        <w:t xml:space="preserve"> perhaps?</w:t>
+      </w:r>
+    </w:p>
+    <w:p>
+      <w:pPr>
+        <w:pStyle w:val="ListParagraph"/>
+        <w:numPr>
+          <w:ilvl w:val="0"/>
+          <w:numId w:val="9"/>
+        </w:numPr>
+      </w:pPr>
+      <w:r>
+        <w:t>Scene/State editing</w:t>
+      </w:r>
+    </w:p>
+    <w:p>
+      <w:pPr>
+        <w:pStyle w:val="ListParagraph"/>
+        <w:numPr>
+          <w:ilvl w:val="0"/>
+          <w:numId w:val="9"/>
+        </w:numPr>
+      </w:pPr>
+      <w:r>
+        <w:t>Scene/State add</w:t>
+      </w:r>
+    </w:p>
+    <w:p>
+      <w:pPr>
+        <w:pStyle w:val="ListParagraph"/>
+        <w:numPr>
+          <w:ilvl w:val="0"/>
+          <w:numId w:val="9"/>
+        </w:numPr>
+      </w:pPr>
+      <w:r>
+        <w:t>Scene/State delete</w:t>
+      </w:r>
+    </w:p>
+    <w:p>
+      <w:pPr>
+        <w:pStyle w:val="ListParagraph"/>
+        <w:numPr>
+          <w:ilvl w:val="0"/>
+          <w:numId w:val="9"/>
+        </w:numPr>
+      </w:pPr>
+      <w:r>
+        <w:t xml:space="preserve">Export to </w:t>
+      </w:r>
+      <w:proofErr w:type="spellStart"/>
+      <w:r>
+        <w:t>uhro</w:t>
+      </w:r>
+      <w:proofErr w:type="spellEnd"/>
+    </w:p>
+    <w:p>
+      <w:pPr>
+        <w:pStyle w:val="ListParagraph"/>
+        <w:numPr>
+          <w:ilvl w:val="0"/>
+          <w:numId w:val="9"/>
+        </w:numPr>
+      </w:pPr>
+      <w:r>
+        <w:t>Export to XNA game/build mechanism</w:t>
+      </w:r>
+    </w:p>
+    <w:p>
+      <w:pPr>
+        <w:pStyle w:val="ListParagraph"/>
+        <w:numPr>
+          <w:ilvl w:val="0"/>
+          <w:numId w:val="9"/>
+        </w:numPr>
+      </w:pPr>
+      <w:r>
+        <w:t>Export to Android template</w:t>
+      </w:r>
+    </w:p>
+    <w:p>
+      <w:pPr>
+        <w:pStyle w:val="ListParagraph"/>
+        <w:numPr>
+          <w:ilvl w:val="0"/>
+          <w:numId w:val="9"/>
+        </w:numPr>
+      </w:pPr>
+      <w:r>
+        <w:t>Leap integration with game (2.0)</w:t>
+      </w:r>
+    </w:p>
+    <w:p>
+      <w:pPr>
+        <w:pStyle w:val="ListParagraph"/>
+        <w:numPr>
+          <w:ilvl w:val="0"/>
+          <w:numId w:val="9"/>
+        </w:numPr>
+      </w:pPr>
+      <w:r>
+        <w:t>State -&gt; screen representation (meta editing for states)</w:t>
+      </w:r>
+    </w:p>
+    <w:p>
+      <w:pPr>
+        <w:pStyle w:val="ListParagraph"/>
+        <w:numPr>
+          <w:ilvl w:val="0"/>
+          <w:numId w:val="9"/>
+        </w:numPr>
+      </w:pPr>
+      <w:proofErr w:type="spellStart"/>
+      <w:r>
+        <w:t>Kinect</w:t>
+      </w:r>
+      <w:proofErr w:type="spellEnd"/>
+      <w:r>
+        <w:t xml:space="preserve"> Fusion capture integration</w:t>
+      </w:r>
+    </w:p>
+    <w:p>
+      <w:pPr>
+        <w:pStyle w:val="ListParagraph"/>
+        <w:numPr>
+          <w:ilvl w:val="0"/>
+          <w:numId w:val="9"/>
+        </w:numPr>
+      </w:pPr>
+      <w:r>
+        <w:t>Website update with production/service launch</w:t>
+      </w:r>
+    </w:p>
+    <w:p>
+      <w:pPr>
+        <w:pStyle w:val="ListParagraph"/>
+        <w:numPr>
+          <w:ilvl w:val="0"/>
+          <w:numId w:val="9"/>
+        </w:numPr>
+      </w:pPr>
+      <w:r>
+        <w:t>Website/Xyglo logo</w:t>
+      </w:r>
+    </w:p>
+    <w:p>
+      <w:pPr>
+        <w:pStyle w:val="ListParagraph"/>
+        <w:numPr>
+          <w:ilvl w:val="0"/>
+          <w:numId w:val="9"/>
+        </w:numPr>
+      </w:pPr>
+      <w:r>
+        <w:t xml:space="preserve">Leap – get </w:t>
+      </w:r>
+      <w:proofErr w:type="spellStart"/>
+      <w:r>
+        <w:t>normals</w:t>
+      </w:r>
+      <w:proofErr w:type="spellEnd"/>
+      <w:r>
+        <w:t xml:space="preserve"> of fingers, find out the  direction of rotation when spinning hand.</w:t>
+      </w:r>
+    </w:p>
+    <w:p>
+      <w:pPr>
+        <w:pStyle w:val="ListParagraph"/>
+        <w:numPr>
+          <w:ilvl w:val="0"/>
+          <w:numId w:val="9"/>
+        </w:numPr>
+      </w:pPr>
+      <w:r>
+        <w:t>Website redesign.</w:t>
+      </w:r>
+    </w:p>
+    <w:p>
+      <w:pPr>
+        <w:pStyle w:val="ListParagraph"/>
+      </w:pPr>
+    </w:p>
+    <w:p>
+      <w:pPr>
+        <w:pStyle w:val="ListParagraph"/>
+      </w:pPr>
+    </w:p>
+    <w:p>
+      <w:pPr>
+        <w:rPr>
+          <w:b/>
+        </w:rPr>
+      </w:pPr>
+      <w:r>
+        <w:rPr>
+          <w:b/>
+        </w:rPr>
+        <w:t>13</w:t>
+      </w:r>
+      <w:r>
+        <w:rPr>
+          <w:b/>
+          <w:vertAlign w:val="superscript"/>
+        </w:rPr>
+        <w:t>th</w:t>
+      </w:r>
+      <w:r>
+        <w:rPr>
+          <w:b/>
+        </w:rPr>
+        <w:t xml:space="preserve"> </w:t>
+      </w:r>
+      <w:r>
+        <w:rPr>
+          <w:b/>
+        </w:rPr>
+        <w:t>April</w:t>
+      </w:r>
+    </w:p>
+    <w:p>
+      <w:pPr>
+        <w:pStyle w:val="ListParagraph"/>
+        <w:numPr>
+          <w:ilvl w:val="0"/>
+          <w:numId w:val="9"/>
+        </w:numPr>
+      </w:pPr>
+      <w:r>
+        <w:t xml:space="preserve">More </w:t>
+      </w:r>
+      <w:proofErr w:type="spellStart"/>
+      <w:r>
+        <w:t>Urho</w:t>
+      </w:r>
+      <w:proofErr w:type="spellEnd"/>
+      <w:r>
+        <w:t xml:space="preserve"> exporting.  It works without syntax errors.  Need to work out minimal model for Paulo.</w:t>
+      </w:r>
+    </w:p>
+    <w:p>
+      <w:pPr>
+        <w:pStyle w:val="ListParagraph"/>
+      </w:pPr>
+    </w:p>
+    <w:p>
+      <w:pPr>
+        <w:rPr>
+          <w:b/>
+        </w:rPr>
+      </w:pPr>
+      <w:r>
+        <w:rPr>
+          <w:b/>
+        </w:rPr>
+        <w:t>12</w:t>
+      </w:r>
+      <w:r>
+        <w:rPr>
+          <w:b/>
+          <w:vertAlign w:val="superscript"/>
+        </w:rPr>
+        <w:t>th</w:t>
+      </w:r>
+      <w:r>
+        <w:rPr>
+          <w:b/>
+        </w:rPr>
+        <w:t xml:space="preserve"> April </w:t>
+      </w:r>
+    </w:p>
+    <w:p>
+      <w:pPr>
+        <w:pStyle w:val="ListParagraph"/>
+        <w:numPr>
+          <w:ilvl w:val="0"/>
+          <w:numId w:val="9"/>
+        </w:numPr>
+        <w:rPr>
+          <w:b/>
+        </w:rPr>
+      </w:pPr>
+      <w:r>
+        <w:t xml:space="preserve">Started </w:t>
+      </w:r>
+      <w:proofErr w:type="spellStart"/>
+      <w:r>
+        <w:t>Urho</w:t>
+      </w:r>
+      <w:proofErr w:type="spellEnd"/>
+      <w:r>
+        <w:t>/</w:t>
+      </w:r>
+      <w:proofErr w:type="spellStart"/>
+      <w:r>
+        <w:t>AngelScript</w:t>
+      </w:r>
+      <w:proofErr w:type="spellEnd"/>
+      <w:r>
+        <w:t xml:space="preserve"> exporter</w:t>
+      </w:r>
+    </w:p>
+    <w:p>
+      <w:pPr>
+        <w:pStyle w:val="ListParagraph"/>
+        <w:numPr>
+          <w:ilvl w:val="0"/>
+          <w:numId w:val="9"/>
+        </w:numPr>
+        <w:rPr>
+          <w:b/>
+        </w:rPr>
+      </w:pPr>
+      <w:r>
+        <w:t>Planned: more of the same</w:t>
+      </w:r>
+    </w:p>
+    <w:p>
+      <w:pPr>
+        <w:rPr>
+          <w:b/>
+        </w:rPr>
+      </w:pPr>
+    </w:p>
+    <w:p>
+      <w:pPr>
+        <w:rPr>
+          <w:b/>
+        </w:rPr>
+      </w:pPr>
+      <w:r>
+        <w:rPr>
+          <w:b/>
+        </w:rPr>
+        <w:t>11</w:t>
+      </w:r>
+      <w:r>
+        <w:rPr>
+          <w:b/>
+          <w:vertAlign w:val="superscript"/>
+        </w:rPr>
+        <w:t>th</w:t>
+      </w:r>
+      <w:r>
+        <w:rPr>
+          <w:b/>
+        </w:rPr>
+        <w:t xml:space="preserve"> April – Start Sprint #2</w:t>
+      </w:r>
+    </w:p>
+    <w:p>
+      <w:pPr>
+        <w:pStyle w:val="ListParagraph"/>
+        <w:numPr>
+          <w:ilvl w:val="0"/>
+          <w:numId w:val="9"/>
+        </w:numPr>
+      </w:pPr>
+      <w:r>
+        <w:t>Added Project New/changed Project Open</w:t>
+      </w:r>
+    </w:p>
+    <w:p>
+      <w:pPr>
+        <w:pStyle w:val="ListParagraph"/>
+        <w:numPr>
+          <w:ilvl w:val="0"/>
+          <w:numId w:val="9"/>
+        </w:numPr>
+      </w:pPr>
+      <w:r>
+        <w:t xml:space="preserve">Created </w:t>
+      </w:r>
+      <w:proofErr w:type="spellStart"/>
+      <w:r>
+        <w:t>Xyglo.Friendlier</w:t>
+      </w:r>
+      <w:proofErr w:type="spellEnd"/>
+      <w:r>
+        <w:t xml:space="preserve"> namespace and moved some of Friendlier into that</w:t>
+      </w:r>
+    </w:p>
+    <w:p>
+      <w:pPr>
+        <w:pStyle w:val="ListParagraph"/>
+        <w:numPr>
+          <w:ilvl w:val="0"/>
+          <w:numId w:val="9"/>
+        </w:numPr>
+      </w:pPr>
+      <w:r>
+        <w:t>Created templates and template manager</w:t>
+      </w:r>
+    </w:p>
+    <w:p>
+      <w:pPr>
+        <w:pStyle w:val="ListParagraph"/>
+        <w:numPr>
+          <w:ilvl w:val="0"/>
+          <w:numId w:val="9"/>
+        </w:numPr>
+      </w:pPr>
+      <w:r>
+        <w:t>Created android/urho3d template and tested ant build</w:t>
+      </w:r>
+    </w:p>
+    <w:p>
+      <w:pPr>
+        <w:pStyle w:val="ListParagraph"/>
+        <w:numPr>
+          <w:ilvl w:val="0"/>
+          <w:numId w:val="9"/>
+        </w:numPr>
+      </w:pPr>
+      <w:r>
+        <w:t xml:space="preserve">Renamed template above to use </w:t>
+      </w:r>
+      <w:proofErr w:type="spellStart"/>
+      <w:r>
+        <w:t>Friendlier.as</w:t>
+      </w:r>
+      <w:proofErr w:type="spellEnd"/>
+      <w:r>
+        <w:t xml:space="preserve"> as </w:t>
+      </w:r>
+      <w:proofErr w:type="spellStart"/>
+      <w:r>
+        <w:t>Angelscript</w:t>
+      </w:r>
+      <w:proofErr w:type="spellEnd"/>
+      <w:r>
+        <w:t xml:space="preserve"> target for Android packaging</w:t>
+      </w:r>
+    </w:p>
+    <w:p>
+      <w:pPr>
+        <w:rPr>
+          <w:b/>
+        </w:rPr>
+      </w:pPr>
+    </w:p>
+    <w:p>
+      <w:pPr>
+        <w:rPr>
+          <w:b/>
+        </w:rPr>
+      </w:pPr>
+      <w:r>
+        <w:rPr>
+          <w:b/>
+        </w:rPr>
+        <w:t>Done Sprint #1</w:t>
+      </w:r>
+    </w:p>
+    <w:p>
+      <w:pPr>
+        <w:rPr>
+          <w:b/>
+        </w:rPr>
+      </w:pPr>
+    </w:p>
+    <w:p>
+      <w:pPr>
+        <w:pStyle w:val="ListParagraph"/>
+        <w:numPr>
+          <w:ilvl w:val="0"/>
+          <w:numId w:val="9"/>
+        </w:numPr>
+        <w:rPr>
+          <w:b/>
+          <w:color w:val="2828FF" w:themeColor="accent2" w:themeTint="99"/>
+        </w:rPr>
+      </w:pPr>
+      <w:r>
+        <w:rPr>
+          <w:b/>
+          <w:color w:val="2828FF" w:themeColor="accent2" w:themeTint="99"/>
+        </w:rPr>
+        <w:t>Start/Stop restart model (1.0)</w:t>
+      </w:r>
+    </w:p>
+    <w:p>
+      <w:pPr>
+        <w:pStyle w:val="ListParagraph"/>
+        <w:numPr>
+          <w:ilvl w:val="0"/>
+          <w:numId w:val="9"/>
+        </w:numPr>
+        <w:rPr>
+          <w:b/>
+          <w:color w:val="2828FF" w:themeColor="accent2" w:themeTint="99"/>
+        </w:rPr>
+      </w:pPr>
+      <w:r>
+        <w:rPr>
+          <w:b/>
+          <w:color w:val="2828FF" w:themeColor="accent2" w:themeTint="99"/>
+        </w:rPr>
+        <w:t>Centre model/fix (0.5)</w:t>
+      </w:r>
+    </w:p>
+    <w:p>
+      <w:pPr>
+        <w:pStyle w:val="ListParagraph"/>
+        <w:numPr>
+          <w:ilvl w:val="0"/>
+          <w:numId w:val="9"/>
+        </w:numPr>
+        <w:rPr>
+          <w:b/>
+          <w:color w:val="2828FF" w:themeColor="accent2" w:themeTint="99"/>
+        </w:rPr>
+      </w:pPr>
+      <w:r>
+        <w:rPr>
+          <w:b/>
+          <w:color w:val="2828FF" w:themeColor="accent2" w:themeTint="99"/>
+        </w:rPr>
+        <w:t>Cursor select for objects (0.5)</w:t>
+      </w:r>
+    </w:p>
+    <w:p>
+      <w:pPr>
+        <w:pStyle w:val="ListParagraph"/>
+        <w:numPr>
+          <w:ilvl w:val="0"/>
+          <w:numId w:val="9"/>
+        </w:numPr>
+        <w:rPr>
+          <w:b/>
+          <w:color w:val="2828FF" w:themeColor="accent2" w:themeTint="99"/>
+        </w:rPr>
+      </w:pPr>
+      <w:r>
+        <w:rPr>
+          <w:b/>
+          <w:color w:val="2828FF" w:themeColor="accent2" w:themeTint="99"/>
+        </w:rPr>
+        <w:t>Delete objects (0.5)</w:t>
+      </w:r>
+    </w:p>
+    <w:p>
+      <w:pPr>
+        <w:pStyle w:val="ListParagraph"/>
+        <w:numPr>
+          <w:ilvl w:val="0"/>
+          <w:numId w:val="9"/>
+        </w:numPr>
+        <w:rPr>
+          <w:b/>
+          <w:color w:val="2828FF" w:themeColor="accent2" w:themeTint="99"/>
+        </w:rPr>
+      </w:pPr>
+      <w:r>
+        <w:rPr>
+          <w:b/>
+          <w:color w:val="2828FF" w:themeColor="accent2" w:themeTint="99"/>
+        </w:rPr>
+        <w:t xml:space="preserve">Fix the highlight (proper highlight) </w:t>
+      </w:r>
+    </w:p>
+    <w:p>
+      <w:pPr>
+        <w:pStyle w:val="ListParagraph"/>
+        <w:numPr>
+          <w:ilvl w:val="0"/>
+          <w:numId w:val="9"/>
+        </w:numPr>
+        <w:rPr>
+          <w:b/>
+          <w:color w:val="2828FF" w:themeColor="accent2" w:themeTint="99"/>
+        </w:rPr>
+      </w:pPr>
+      <w:r>
+        <w:rPr>
+          <w:b/>
+          <w:color w:val="2828FF" w:themeColor="accent2" w:themeTint="99"/>
+        </w:rPr>
+        <w:t>Object palette (1.0</w:t>
+      </w:r>
+      <w:r>
+        <w:rPr>
+          <w:b/>
+          <w:color w:val="2828FF" w:themeColor="accent2" w:themeTint="99"/>
+        </w:rPr>
+        <w:t>)</w:t>
+      </w:r>
+    </w:p>
+    <w:p>
+      <w:pPr>
+        <w:pStyle w:val="ListParagraph"/>
+        <w:numPr>
+          <w:ilvl w:val="0"/>
+          <w:numId w:val="9"/>
+        </w:numPr>
+        <w:rPr>
+          <w:b/>
+          <w:color w:val="2828FF" w:themeColor="accent2" w:themeTint="99"/>
+        </w:rPr>
+      </w:pPr>
+      <w:r>
+        <w:rPr>
+          <w:b/>
+          <w:color w:val="2828FF" w:themeColor="accent2" w:themeTint="99"/>
+        </w:rPr>
+        <w:t>Drag and Drop to model (0.5</w:t>
+      </w:r>
+      <w:r>
+        <w:rPr>
+          <w:b/>
+          <w:color w:val="2828FF" w:themeColor="accent2" w:themeTint="99"/>
+        </w:rPr>
+        <w:t>)</w:t>
+      </w:r>
+    </w:p>
+    <w:p>
+      <w:pPr>
+        <w:pStyle w:val="ListParagraph"/>
+        <w:numPr>
+          <w:ilvl w:val="0"/>
+          <w:numId w:val="9"/>
+        </w:numPr>
+        <w:rPr>
+          <w:b/>
+          <w:color w:val="2828FF" w:themeColor="accent2" w:themeTint="99"/>
+        </w:rPr>
+      </w:pPr>
+      <w:r>
+        <w:rPr>
+          <w:b/>
+          <w:color w:val="2828FF" w:themeColor="accent2" w:themeTint="99"/>
+        </w:rPr>
+        <w:t>Leap integration with model (0</w:t>
+      </w:r>
+      <w:r>
+        <w:rPr>
+          <w:b/>
+          <w:color w:val="2828FF" w:themeColor="accent2" w:themeTint="99"/>
+        </w:rPr>
+        <w:t>.5</w:t>
+      </w:r>
+      <w:r>
+        <w:rPr>
+          <w:b/>
+          <w:color w:val="2828FF" w:themeColor="accent2" w:themeTint="99"/>
+        </w:rPr>
+        <w:t>)</w:t>
+      </w:r>
+    </w:p>
+    <w:p>
+      <w:pPr>
+        <w:rPr>
+          <w:b/>
+        </w:rPr>
+      </w:pPr>
+    </w:p>
+    <w:p>
+      <w:pPr>
+        <w:rPr>
+          <w:b/>
+        </w:rPr>
+      </w:pPr>
+    </w:p>
+    <w:p>
+      <w:pPr>
+        <w:rPr>
+          <w:b/>
+        </w:rPr>
+      </w:pPr>
+      <w:r>
+        <w:rPr>
+          <w:b/>
+        </w:rPr>
+        <w:t>10</w:t>
+      </w:r>
+      <w:r>
+        <w:rPr>
+          <w:b/>
+          <w:vertAlign w:val="superscript"/>
+        </w:rPr>
+        <w:t>th</w:t>
+      </w:r>
+      <w:r>
+        <w:rPr>
+          <w:b/>
+        </w:rPr>
+        <w:t xml:space="preserve"> April</w:t>
+      </w:r>
+    </w:p>
+    <w:p>
+      <w:pPr>
+        <w:rPr>
+          <w:b/>
+        </w:rPr>
+      </w:pPr>
+    </w:p>
+    <w:p>
+      <w:pPr>
+        <w:rPr>
+          <w:b/>
+        </w:rPr>
+      </w:pPr>
+      <w:r>
+        <w:rPr>
+          <w:b/>
+        </w:rPr>
+        <w:t>Retro</w:t>
+      </w:r>
+    </w:p>
+    <w:p>
+      <w:pPr>
+        <w:pStyle w:val="ListParagraph"/>
+        <w:numPr>
+          <w:ilvl w:val="0"/>
+          <w:numId w:val="9"/>
+        </w:numPr>
+      </w:pPr>
+      <w:r>
+        <w:t>Leap integration requires more model side work in F.</w:t>
+      </w:r>
+    </w:p>
+    <w:p>
+      <w:pPr>
+        <w:pStyle w:val="ListParagraph"/>
+        <w:numPr>
+          <w:ilvl w:val="0"/>
+          <w:numId w:val="9"/>
+        </w:numPr>
+      </w:pPr>
+      <w:r>
+        <w:t xml:space="preserve">Achieved most of the objectives on list. </w:t>
+      </w:r>
+    </w:p>
+    <w:p>
+      <w:pPr>
+        <w:rPr>
+          <w:b/>
+        </w:rPr>
+      </w:pPr>
+    </w:p>
+    <w:p>
+      <w:pPr>
+        <w:rPr>
+          <w:b/>
+        </w:rPr>
+      </w:pPr>
+      <w:r>
+        <w:rPr>
+          <w:b/>
+        </w:rPr>
+        <w:t>New Objectives</w:t>
+      </w:r>
+    </w:p>
+    <w:p>
+      <w:pPr>
+        <w:pStyle w:val="ListParagraph"/>
+        <w:numPr>
+          <w:ilvl w:val="0"/>
+          <w:numId w:val="9"/>
+        </w:numPr>
+      </w:pPr>
+      <w:r>
+        <w:t>Integrate Urho3D project template into Friendlier structure.</w:t>
+      </w:r>
+    </w:p>
+    <w:p>
+      <w:pPr>
+        <w:pStyle w:val="ListParagraph"/>
+        <w:numPr>
+          <w:ilvl w:val="0"/>
+          <w:numId w:val="9"/>
+        </w:numPr>
+      </w:pPr>
+      <w:r>
+        <w:t>New project/project template creation in F.</w:t>
+      </w:r>
+    </w:p>
+    <w:p>
+      <w:pPr>
+        <w:pStyle w:val="ListParagraph"/>
+        <w:numPr>
+          <w:ilvl w:val="0"/>
+          <w:numId w:val="9"/>
+        </w:numPr>
+      </w:pPr>
+      <w:r>
+        <w:t>Export to Urho3D model from F model.</w:t>
+      </w:r>
+    </w:p>
+    <w:p>
+      <w:pPr>
+        <w:pStyle w:val="ListParagraph"/>
+        <w:numPr>
+          <w:ilvl w:val="0"/>
+          <w:numId w:val="9"/>
+        </w:numPr>
+      </w:pPr>
+      <w:r>
+        <w:t>Build to Android from F.</w:t>
+      </w:r>
+    </w:p>
+    <w:p>
+      <w:pPr>
+        <w:pStyle w:val="ListParagraph"/>
+        <w:numPr>
+          <w:ilvl w:val="0"/>
+          <w:numId w:val="9"/>
+        </w:numPr>
+      </w:pPr>
+      <w:r>
+        <w:t>Fix jitter physics</w:t>
+      </w:r>
+    </w:p>
+    <w:p>
+      <w:pPr>
+        <w:rPr>
+          <w:b/>
+        </w:rPr>
+      </w:pPr>
+    </w:p>
+    <w:p>
+      <w:pPr>
+        <w:rPr>
+          <w:b/>
+        </w:rPr>
+      </w:pPr>
+    </w:p>
+    <w:p>
+      <w:pPr>
+        <w:rPr>
+          <w:b/>
+        </w:rPr>
+      </w:pPr>
+      <w:r>
+        <w:rPr>
+          <w:b/>
+        </w:rPr>
+        <w:t>10</w:t>
+      </w:r>
+      <w:r>
+        <w:rPr>
+          <w:b/>
+          <w:vertAlign w:val="superscript"/>
+        </w:rPr>
+        <w:t>th</w:t>
+      </w:r>
+      <w:r>
+        <w:rPr>
+          <w:b/>
+        </w:rPr>
+        <w:t xml:space="preserve"> April</w:t>
+      </w:r>
+    </w:p>
+    <w:p>
+      <w:pPr>
+        <w:pStyle w:val="ListParagraph"/>
+        <w:numPr>
+          <w:ilvl w:val="0"/>
+          <w:numId w:val="9"/>
+        </w:numPr>
+        <w:rPr>
+          <w:b/>
           <w:color w:val="00B050"/>
         </w:rPr>
       </w:pPr>
@@ -32,27 +1273,7 @@
           <w:b/>
           <w:color w:val="00B050"/>
         </w:rPr>
-        <w:t>Fix physics interactions which appear to be broken</w:t>
-      </w:r>
-    </w:p>
-    <w:p>
-      <w:pPr>
-        <w:pStyle w:val="ListParagraph"/>
-        <w:numPr>
-          <w:ilvl w:val="0"/>
-          <w:numId w:val="9"/>
-        </w:numPr>
-        <w:rPr>
-          <w:b/>
-          <w:color w:val="00B050"/>
-        </w:rPr>
-      </w:pPr>
-      <w:r>
-        <w:rPr>
-          <w:b/>
-          <w:color w:val="00B050"/>
-        </w:rPr>
-        <w:t>Why does yellow/orange block disappear?</w:t>
+        <w:t>Why does yellow/orange block disappear? (Related to physic issue)</w:t>
       </w:r>
     </w:p>
     <w:p>
@@ -72,650 +1293,57 @@
           <w:b/>
           <w:color w:val="2828FF" w:themeColor="accent2" w:themeTint="99"/>
         </w:rPr>
+        <w:t>Invert textures (y-axis/rotation).</w:t>
+      </w:r>
+    </w:p>
+    <w:p>
+      <w:pPr>
+        <w:pStyle w:val="ListParagraph"/>
+        <w:numPr>
+          <w:ilvl w:val="0"/>
+          <w:numId w:val="9"/>
+        </w:numPr>
+        <w:rPr>
+          <w:b/>
+          <w:color w:val="2828FF" w:themeColor="accent2" w:themeTint="99"/>
+        </w:rPr>
+      </w:pPr>
+      <w:r>
+        <w:rPr>
+          <w:b/>
+          <w:color w:val="2828FF" w:themeColor="accent2" w:themeTint="99"/>
+        </w:rPr>
         <w:t>Fix the insert points for model and also leap pointer relative adjustment.</w:t>
       </w:r>
-    </w:p>
-    <w:p>
-      <w:pPr>
-        <w:pStyle w:val="ListParagraph"/>
-        <w:numPr>
-          <w:ilvl w:val="0"/>
-          <w:numId w:val="9"/>
-        </w:numPr>
+      <w:r>
         <w:rPr>
           <w:b/>
           <w:color w:val="2828FF" w:themeColor="accent2" w:themeTint="99"/>
         </w:rPr>
-      </w:pPr>
-      <w:r>
+        <w:t xml:space="preserve"> (0.5)</w:t>
+      </w:r>
+    </w:p>
+    <w:p>
+      <w:pPr>
+        <w:pStyle w:val="ListParagraph"/>
+        <w:numPr>
+          <w:ilvl w:val="0"/>
+          <w:numId w:val="9"/>
+        </w:numPr>
         <w:rPr>
           <w:b/>
           <w:color w:val="2828FF" w:themeColor="accent2" w:themeTint="99"/>
         </w:rPr>
-        <w:t>Editing object properties – size, position.</w:t>
-      </w:r>
-    </w:p>
-    <w:p>
-      <w:pPr>
-        <w:pStyle w:val="ListParagraph"/>
-        <w:numPr>
-          <w:ilvl w:val="0"/>
-          <w:numId w:val="9"/>
-        </w:numPr>
+      </w:pPr>
+      <w:r>
+        <w:t>Rewrite physics libraries into something more sturdy – move creation code from factory into physics classes?</w:t>
+      </w:r>
+    </w:p>
+    <w:p>
+      <w:pPr>
         <w:rPr>
           <w:b/>
           <w:color w:val="2828FF" w:themeColor="accent2" w:themeTint="99"/>
-        </w:rPr>
-      </w:pPr>
-      <w:r>
-        <w:rPr>
-          <w:b/>
-          <w:color w:val="2828FF" w:themeColor="accent2" w:themeTint="99"/>
-        </w:rPr>
-        <w:t>Invert textures (y-axis/rotation).</w:t>
-      </w:r>
-    </w:p>
-    <w:p>
-      <w:pPr>
-        <w:pStyle w:val="ListParagraph"/>
-        <w:numPr>
-          <w:ilvl w:val="0"/>
-          <w:numId w:val="9"/>
-        </w:numPr>
-        <w:rPr>
-          <w:b/>
-          <w:color w:val="2828FF" w:themeColor="accent2" w:themeTint="99"/>
-        </w:rPr>
-      </w:pPr>
-      <w:r>
-        <w:rPr>
-          <w:b/>
-          <w:color w:val="2828FF" w:themeColor="accent2" w:themeTint="99"/>
-        </w:rPr>
-        <w:t>Texture scrolling on objects.</w:t>
-      </w:r>
-    </w:p>
-    <w:p>
-      <w:pPr>
-        <w:pStyle w:val="ListParagraph"/>
-        <w:numPr>
-          <w:ilvl w:val="0"/>
-          <w:numId w:val="9"/>
-        </w:numPr>
-        <w:rPr>
-          <w:b/>
-          <w:color w:val="2828FF" w:themeColor="accent2" w:themeTint="99"/>
-        </w:rPr>
-      </w:pPr>
-      <w:r>
-        <w:rPr>
-          <w:b/>
-          <w:color w:val="2828FF" w:themeColor="accent2" w:themeTint="99"/>
-        </w:rPr>
-        <w:t>Object palette – getting rotating objects on palette (0</w:t>
-      </w:r>
-      <w:r>
-        <w:rPr>
-          <w:b/>
-          <w:color w:val="2828FF" w:themeColor="accent2" w:themeTint="99"/>
-        </w:rPr>
-        <w:t>.5)</w:t>
-      </w:r>
-    </w:p>
-    <w:p>
-      <w:pPr>
-        <w:pStyle w:val="ListParagraph"/>
-        <w:numPr>
-          <w:ilvl w:val="0"/>
-          <w:numId w:val="9"/>
-        </w:numPr>
-        <w:rPr>
-          <w:b/>
-          <w:color w:val="2828FF" w:themeColor="accent2" w:themeTint="99"/>
-        </w:rPr>
-      </w:pPr>
-      <w:r>
-        <w:rPr>
-          <w:b/>
-          <w:color w:val="2828FF" w:themeColor="accent2" w:themeTint="99"/>
-        </w:rPr>
-        <w:t>Drag and Drop to model – placement with mouse click (0.5</w:t>
-      </w:r>
-      <w:r>
-        <w:rPr>
-          <w:b/>
-          <w:color w:val="2828FF" w:themeColor="accent2" w:themeTint="99"/>
-        </w:rPr>
-        <w:t>)</w:t>
-      </w:r>
-    </w:p>
-    <w:p>
-      <w:pPr>
-        <w:pStyle w:val="ListParagraph"/>
-        <w:numPr>
-          <w:ilvl w:val="0"/>
-          <w:numId w:val="9"/>
-        </w:numPr>
-        <w:rPr>
-          <w:b/>
-          <w:color w:val="2828FF" w:themeColor="accent2" w:themeTint="99"/>
-        </w:rPr>
-      </w:pPr>
-      <w:r>
-        <w:rPr>
-          <w:b/>
-          <w:color w:val="2828FF" w:themeColor="accent2" w:themeTint="99"/>
-        </w:rPr>
-        <w:t>Leap integration with model (0</w:t>
-      </w:r>
-      <w:r>
-        <w:rPr>
-          <w:b/>
-          <w:color w:val="2828FF" w:themeColor="accent2" w:themeTint="99"/>
-        </w:rPr>
-        <w:t>.5</w:t>
-      </w:r>
-      <w:r>
-        <w:rPr>
-          <w:b/>
-          <w:color w:val="2828FF" w:themeColor="accent2" w:themeTint="99"/>
-        </w:rPr>
-        <w:t>)</w:t>
-      </w:r>
-    </w:p>
-    <w:p>
-      <w:pPr>
-        <w:pStyle w:val="ListParagraph"/>
-        <w:numPr>
-          <w:ilvl w:val="0"/>
-          <w:numId w:val="9"/>
-        </w:numPr>
-        <w:rPr>
-          <w:b/>
-          <w:color w:val="2828FF" w:themeColor="accent2" w:themeTint="99"/>
-        </w:rPr>
-      </w:pPr>
-      <w:r>
-        <w:rPr>
-          <w:b/>
-          <w:color w:val="2828FF" w:themeColor="accent2" w:themeTint="99"/>
-        </w:rPr>
-        <w:t>Packaging (1.0)</w:t>
-      </w:r>
-    </w:p>
-    <w:p>
-      <w:pPr>
-        <w:pStyle w:val="ListParagraph"/>
-        <w:numPr>
-          <w:ilvl w:val="0"/>
-          <w:numId w:val="9"/>
-        </w:numPr>
-      </w:pPr>
-      <w:r>
-        <w:t>Submit to Leap Motion for feedback (0.5)</w:t>
-      </w:r>
-    </w:p>
-    <w:p>
-      <w:pPr>
-        <w:pStyle w:val="ListParagraph"/>
-        <w:numPr>
-          <w:ilvl w:val="0"/>
-          <w:numId w:val="9"/>
-        </w:numPr>
-      </w:pPr>
-      <w:r>
-        <w:t>When removing a project file the default position for saving the new one is over the top of the old position – should probably default to a new directory.</w:t>
-      </w:r>
-    </w:p>
-    <w:p>
-      <w:pPr>
-        <w:pStyle w:val="ListParagraph"/>
-        <w:numPr>
-          <w:ilvl w:val="0"/>
-          <w:numId w:val="9"/>
-        </w:numPr>
-      </w:pPr>
-      <w:r>
-        <w:t>Export model to separate XML</w:t>
-      </w:r>
-    </w:p>
-    <w:p>
-      <w:pPr>
-        <w:pStyle w:val="ListParagraph"/>
-        <w:numPr>
-          <w:ilvl w:val="0"/>
-          <w:numId w:val="9"/>
-        </w:numPr>
-      </w:pPr>
-      <w:r>
-        <w:t>Import model from separate XML</w:t>
-      </w:r>
-    </w:p>
-    <w:p>
-      <w:pPr>
-        <w:pStyle w:val="ListParagraph"/>
-        <w:numPr>
-          <w:ilvl w:val="0"/>
-          <w:numId w:val="9"/>
-        </w:numPr>
-      </w:pPr>
-      <w:r>
-        <w:t xml:space="preserve">Edit model source in </w:t>
-      </w:r>
-      <w:proofErr w:type="spellStart"/>
-      <w:r>
-        <w:t>BrazilEditView</w:t>
-      </w:r>
-      <w:proofErr w:type="spellEnd"/>
-      <w:r>
-        <w:t xml:space="preserve"> perhaps?</w:t>
-      </w:r>
-    </w:p>
-    <w:p>
-      <w:pPr>
-        <w:pStyle w:val="ListParagraph"/>
-        <w:numPr>
-          <w:ilvl w:val="0"/>
-          <w:numId w:val="9"/>
-        </w:numPr>
-      </w:pPr>
-      <w:r>
-        <w:t>Scene/State editing</w:t>
-      </w:r>
-    </w:p>
-    <w:p>
-      <w:pPr>
-        <w:pStyle w:val="ListParagraph"/>
-        <w:numPr>
-          <w:ilvl w:val="0"/>
-          <w:numId w:val="9"/>
-        </w:numPr>
-      </w:pPr>
-      <w:r>
-        <w:t>Scene/State add</w:t>
-      </w:r>
-    </w:p>
-    <w:p>
-      <w:pPr>
-        <w:pStyle w:val="ListParagraph"/>
-        <w:numPr>
-          <w:ilvl w:val="0"/>
-          <w:numId w:val="9"/>
-        </w:numPr>
-      </w:pPr>
-      <w:r>
-        <w:t>Scene/State delete</w:t>
-      </w:r>
-    </w:p>
-    <w:p>
-      <w:pPr>
-        <w:pStyle w:val="ListParagraph"/>
-        <w:numPr>
-          <w:ilvl w:val="0"/>
-          <w:numId w:val="9"/>
-        </w:numPr>
-      </w:pPr>
-      <w:r>
-        <w:t xml:space="preserve">Export to </w:t>
-      </w:r>
-      <w:proofErr w:type="spellStart"/>
-      <w:r>
-        <w:t>uhro</w:t>
-      </w:r>
-      <w:proofErr w:type="spellEnd"/>
-    </w:p>
-    <w:p>
-      <w:pPr>
-        <w:pStyle w:val="ListParagraph"/>
-        <w:numPr>
-          <w:ilvl w:val="0"/>
-          <w:numId w:val="9"/>
-        </w:numPr>
-      </w:pPr>
-      <w:r>
-        <w:t>Export to XNA game/build mechanism</w:t>
-      </w:r>
-    </w:p>
-    <w:p>
-      <w:pPr>
-        <w:pStyle w:val="ListParagraph"/>
-        <w:numPr>
-          <w:ilvl w:val="0"/>
-          <w:numId w:val="9"/>
-        </w:numPr>
-      </w:pPr>
-      <w:r>
-        <w:t>Export to Android template</w:t>
-      </w:r>
-    </w:p>
-    <w:p>
-      <w:pPr>
-        <w:pStyle w:val="ListParagraph"/>
-        <w:numPr>
-          <w:ilvl w:val="0"/>
-          <w:numId w:val="9"/>
-        </w:numPr>
-      </w:pPr>
-      <w:r>
-        <w:t>Leap integration with game (2.0)</w:t>
-      </w:r>
-    </w:p>
-    <w:p>
-      <w:pPr>
-        <w:pStyle w:val="ListParagraph"/>
-        <w:numPr>
-          <w:ilvl w:val="0"/>
-          <w:numId w:val="9"/>
-        </w:numPr>
-      </w:pPr>
-      <w:r>
-        <w:t>State -&gt; screen representation (meta editing for states)</w:t>
-      </w:r>
-    </w:p>
-    <w:p>
-      <w:pPr>
-        <w:pStyle w:val="ListParagraph"/>
-        <w:numPr>
-          <w:ilvl w:val="0"/>
-          <w:numId w:val="9"/>
-        </w:numPr>
-      </w:pPr>
-      <w:proofErr w:type="spellStart"/>
-      <w:r>
-        <w:t>Kinect</w:t>
-      </w:r>
-      <w:proofErr w:type="spellEnd"/>
-      <w:r>
-        <w:t xml:space="preserve"> Fusion capture integration</w:t>
-      </w:r>
-    </w:p>
-    <w:p>
-      <w:pPr>
-        <w:pStyle w:val="ListParagraph"/>
-        <w:numPr>
-          <w:ilvl w:val="0"/>
-          <w:numId w:val="9"/>
-        </w:numPr>
-      </w:pPr>
-      <w:r>
-        <w:t>Website update with production/service launch</w:t>
-      </w:r>
-    </w:p>
-    <w:p>
-      <w:pPr>
-        <w:pStyle w:val="ListParagraph"/>
-        <w:numPr>
-          <w:ilvl w:val="0"/>
-          <w:numId w:val="9"/>
-        </w:numPr>
-      </w:pPr>
-      <w:r>
-        <w:t>Website/Xyglo logo</w:t>
-      </w:r>
-    </w:p>
-    <w:p>
-      <w:pPr>
-        <w:pStyle w:val="ListParagraph"/>
-        <w:numPr>
-          <w:ilvl w:val="0"/>
-          <w:numId w:val="9"/>
-        </w:numPr>
-      </w:pPr>
-      <w:r>
-        <w:t xml:space="preserve">Leap – get </w:t>
-      </w:r>
-      <w:proofErr w:type="spellStart"/>
-      <w:r>
-        <w:t>normals</w:t>
-      </w:r>
-      <w:proofErr w:type="spellEnd"/>
-      <w:r>
-        <w:t xml:space="preserve"> of fingers, find out the  direction of rotation when spinning hand.</w:t>
-      </w:r>
-    </w:p>
-    <w:p>
-      <w:pPr>
-        <w:pStyle w:val="ListParagraph"/>
-        <w:numPr>
-          <w:ilvl w:val="0"/>
-          <w:numId w:val="9"/>
-        </w:numPr>
-      </w:pPr>
-      <w:r>
-        <w:t>Website redesign.</w:t>
-      </w:r>
-    </w:p>
-    <w:p>
-      <w:pPr>
-        <w:pStyle w:val="ListParagraph"/>
-      </w:pPr>
-    </w:p>
-    <w:p>
-      <w:pPr>
-        <w:rPr>
-          <w:b/>
-        </w:rPr>
-      </w:pPr>
-    </w:p>
-    <w:p>
-      <w:pPr>
-        <w:rPr>
-          <w:b/>
-        </w:rPr>
-      </w:pPr>
-      <w:r>
-        <w:rPr>
-          <w:b/>
-        </w:rPr>
-        <w:t>Done Sprint #1</w:t>
-      </w:r>
-    </w:p>
-    <w:p>
-      <w:pPr>
-        <w:rPr>
-          <w:b/>
-        </w:rPr>
-      </w:pPr>
-    </w:p>
-    <w:p>
-      <w:pPr>
-        <w:pStyle w:val="ListParagraph"/>
-        <w:numPr>
-          <w:ilvl w:val="0"/>
-          <w:numId w:val="9"/>
-        </w:numPr>
-        <w:rPr>
-          <w:b/>
-          <w:color w:val="2828FF" w:themeColor="accent2" w:themeTint="99"/>
-        </w:rPr>
-      </w:pPr>
-      <w:r>
-        <w:rPr>
-          <w:b/>
-          <w:color w:val="2828FF" w:themeColor="accent2" w:themeTint="99"/>
-        </w:rPr>
-        <w:t>Start/Stop restart model (1.0)</w:t>
-      </w:r>
-    </w:p>
-    <w:p>
-      <w:pPr>
-        <w:pStyle w:val="ListParagraph"/>
-        <w:numPr>
-          <w:ilvl w:val="0"/>
-          <w:numId w:val="9"/>
-        </w:numPr>
-        <w:rPr>
-          <w:b/>
-          <w:color w:val="2828FF" w:themeColor="accent2" w:themeTint="99"/>
-        </w:rPr>
-      </w:pPr>
-      <w:r>
-        <w:rPr>
-          <w:b/>
-          <w:color w:val="2828FF" w:themeColor="accent2" w:themeTint="99"/>
-        </w:rPr>
-        <w:t>Centre model/fix (0.5)</w:t>
-      </w:r>
-    </w:p>
-    <w:p>
-      <w:pPr>
-        <w:pStyle w:val="ListParagraph"/>
-        <w:numPr>
-          <w:ilvl w:val="0"/>
-          <w:numId w:val="9"/>
-        </w:numPr>
-        <w:rPr>
-          <w:b/>
-          <w:color w:val="2828FF" w:themeColor="accent2" w:themeTint="99"/>
-        </w:rPr>
-      </w:pPr>
-      <w:r>
-        <w:rPr>
-          <w:b/>
-          <w:color w:val="2828FF" w:themeColor="accent2" w:themeTint="99"/>
-        </w:rPr>
-        <w:t>Cursor select for objects (0.5)</w:t>
-      </w:r>
-    </w:p>
-    <w:p>
-      <w:pPr>
-        <w:pStyle w:val="ListParagraph"/>
-        <w:numPr>
-          <w:ilvl w:val="0"/>
-          <w:numId w:val="9"/>
-        </w:numPr>
-        <w:rPr>
-          <w:b/>
-          <w:color w:val="2828FF" w:themeColor="accent2" w:themeTint="99"/>
-        </w:rPr>
-      </w:pPr>
-      <w:r>
-        <w:rPr>
-          <w:b/>
-          <w:color w:val="2828FF" w:themeColor="accent2" w:themeTint="99"/>
-        </w:rPr>
-        <w:t>Delete objects (0.5)</w:t>
-      </w:r>
-    </w:p>
-    <w:p>
-      <w:pPr>
-        <w:pStyle w:val="ListParagraph"/>
-        <w:numPr>
-          <w:ilvl w:val="0"/>
-          <w:numId w:val="9"/>
-        </w:numPr>
-        <w:rPr>
-          <w:b/>
-          <w:color w:val="2828FF" w:themeColor="accent2" w:themeTint="99"/>
-        </w:rPr>
-      </w:pPr>
-      <w:r>
-        <w:rPr>
-          <w:b/>
-          <w:color w:val="2828FF" w:themeColor="accent2" w:themeTint="99"/>
-        </w:rPr>
-        <w:t xml:space="preserve">Fix the highlight (proper highlight) </w:t>
-      </w:r>
-    </w:p>
-    <w:p>
-      <w:pPr>
-        <w:pStyle w:val="ListParagraph"/>
-        <w:numPr>
-          <w:ilvl w:val="0"/>
-          <w:numId w:val="9"/>
-        </w:numPr>
-        <w:rPr>
-          <w:b/>
-          <w:color w:val="2828FF" w:themeColor="accent2" w:themeTint="99"/>
-        </w:rPr>
-      </w:pPr>
-      <w:r>
-        <w:rPr>
-          <w:b/>
-          <w:color w:val="2828FF" w:themeColor="accent2" w:themeTint="99"/>
-        </w:rPr>
-        <w:t>Object palette (1.0</w:t>
-      </w:r>
-      <w:r>
-        <w:rPr>
-          <w:b/>
-          <w:color w:val="2828FF" w:themeColor="accent2" w:themeTint="99"/>
-        </w:rPr>
-        <w:t>)</w:t>
-      </w:r>
-    </w:p>
-    <w:p>
-      <w:pPr>
-        <w:pStyle w:val="ListParagraph"/>
-        <w:numPr>
-          <w:ilvl w:val="0"/>
-          <w:numId w:val="9"/>
-        </w:numPr>
-        <w:rPr>
-          <w:b/>
-          <w:color w:val="2828FF" w:themeColor="accent2" w:themeTint="99"/>
-        </w:rPr>
-      </w:pPr>
-      <w:r>
-        <w:rPr>
-          <w:b/>
-          <w:color w:val="2828FF" w:themeColor="accent2" w:themeTint="99"/>
-        </w:rPr>
-        <w:t>Drag and Drop to model (0.5</w:t>
-      </w:r>
-      <w:r>
-        <w:rPr>
-          <w:b/>
-          <w:color w:val="2828FF" w:themeColor="accent2" w:themeTint="99"/>
-        </w:rPr>
-        <w:t>)</w:t>
-      </w:r>
-    </w:p>
-    <w:p>
-      <w:pPr>
-        <w:pStyle w:val="ListParagraph"/>
-        <w:numPr>
-          <w:ilvl w:val="0"/>
-          <w:numId w:val="9"/>
-        </w:numPr>
-        <w:rPr>
-          <w:b/>
-          <w:color w:val="2828FF" w:themeColor="accent2" w:themeTint="99"/>
-        </w:rPr>
-      </w:pPr>
-      <w:r>
-        <w:rPr>
-          <w:b/>
-          <w:color w:val="2828FF" w:themeColor="accent2" w:themeTint="99"/>
-        </w:rPr>
-        <w:t>Leap integration with model (0</w:t>
-      </w:r>
-      <w:r>
-        <w:rPr>
-          <w:b/>
-          <w:color w:val="2828FF" w:themeColor="accent2" w:themeTint="99"/>
-        </w:rPr>
-        <w:t>.5</w:t>
-      </w:r>
-      <w:r>
-        <w:rPr>
-          <w:b/>
-          <w:color w:val="2828FF" w:themeColor="accent2" w:themeTint="99"/>
-        </w:rPr>
-        <w:t>)</w:t>
-      </w:r>
-    </w:p>
-    <w:p>
-      <w:pPr>
-        <w:rPr>
-          <w:b/>
-        </w:rPr>
-      </w:pPr>
-    </w:p>
-    <w:p>
-      <w:pPr>
-        <w:rPr>
-          <w:b/>
         </w:rPr>
       </w:pPr>
     </w:p>
@@ -1333,7 +1961,6 @@
           <w:noProof/>
           <w:lang w:eastAsia="en-GB"/>
         </w:rPr>
-        <w:lastRenderedPageBreak/>
         <w:drawing>
           <wp:inline distT="0" distB="0" distL="0" distR="0">
             <wp:extent cx="5743575" cy="4314825"/>
@@ -1352,7 +1979,7 @@
                     </pic:cNvPicPr>
                   </pic:nvPicPr>
                   <pic:blipFill>
-                    <a:blip r:embed="rId5" cstate="print"/>
+                    <a:blip r:embed="rId6" cstate="print"/>
                     <a:srcRect/>
                     <a:stretch>
                       <a:fillRect/>
@@ -1446,6 +2073,7 @@
         </w:numPr>
       </w:pPr>
       <w:r>
+        <w:lastRenderedPageBreak/>
         <w:t>The Leap Motion launch happens in May – and Leap want to see my software so they can promote it on their website.  Some form of Leap integration would be great.</w:t>
       </w:r>
     </w:p>
@@ -1619,7 +2247,6 @@
         </w:numPr>
       </w:pPr>
       <w:r>
-        <w:lastRenderedPageBreak/>
         <w:t>Delete state</w:t>
       </w:r>
     </w:p>
@@ -1990,7 +2617,6 @@
         </w:numPr>
       </w:pPr>
       <w:r>
-        <w:lastRenderedPageBreak/>
         <w:t>12-16 – bands/music/clothes/food</w:t>
       </w:r>
     </w:p>
@@ -3753,4 +4379,16 @@
   <a:objectDefaults/>
   <a:extraClrSchemeLst/>
 </a:theme>
+</file>
+
+<file path=customXml/item1.xml><?xml version="1.0" encoding="utf-8"?>
+<b:Sources xmlns:b="http://schemas.openxmlformats.org/officeDocument/2006/bibliography" xmlns="http://schemas.openxmlformats.org/officeDocument/2006/bibliography" SelectedStyle="\APA.XSL" StyleName="APA Fifth Edition"/>
+</file>
+
+<file path=customXml/itemProps1.xml><?xml version="1.0" encoding="utf-8"?>
+<ds:datastoreItem xmlns:ds="http://schemas.openxmlformats.org/officeDocument/2006/customXml" ds:itemID="{2DC3620C-DA8E-4314-95CA-6E178458697B}">
+  <ds:schemaRefs>
+    <ds:schemaRef ds:uri="http://schemas.openxmlformats.org/officeDocument/2006/bibliography"/>
+  </ds:schemaRefs>
+</ds:datastoreItem>
 </file>
</xml_diff>

<commit_message>
Some physics fixings.  Got the interloper standing up - need to look at collision system and how to prevent the guys from falling off things next.
</commit_message>
<xml_diff>
--- a/Friendlier/Paulo/Paulo/Xyglo Mr13.docx
+++ b/Friendlier/Paulo/Paulo/Xyglo Mr13.docx
@@ -198,24 +198,31 @@
         </w:rPr>
         <w:t xml:space="preserve"> (1.0)</w:t>
       </w:r>
-    </w:p>
-    <w:p>
-      <w:pPr>
-        <w:pStyle w:val="ListParagraph"/>
-        <w:numPr>
-          <w:ilvl w:val="0"/>
-          <w:numId w:val="9"/>
-        </w:numPr>
+      <w:r>
         <w:rPr>
           <w:b/>
           <w:color w:val="2828FF" w:themeColor="text2" w:themeTint="99"/>
         </w:rPr>
-      </w:pPr>
-      <w:r>
+        <w:t xml:space="preserve"> [DONE]</w:t>
+      </w:r>
+    </w:p>
+    <w:p>
+      <w:pPr>
+        <w:pStyle w:val="ListParagraph"/>
+        <w:numPr>
+          <w:ilvl w:val="0"/>
+          <w:numId w:val="9"/>
+        </w:numPr>
         <w:rPr>
           <w:b/>
           <w:color w:val="2828FF" w:themeColor="text2" w:themeTint="99"/>
         </w:rPr>
+      </w:pPr>
+      <w:r>
+        <w:rPr>
+          <w:b/>
+          <w:color w:val="2828FF" w:themeColor="text2" w:themeTint="99"/>
+        </w:rPr>
         <w:t>Texture scrolling on objects.</w:t>
       </w:r>
     </w:p>
@@ -566,7 +573,15 @@
       </w:r>
       <w:proofErr w:type="spellEnd"/>
       <w:r>
-        <w:t xml:space="preserve"> of fingers, find out the  direction of rotation when spinning hand.</w:t>
+        <w:t xml:space="preserve"> of fingers, find out </w:t>
+      </w:r>
+      <w:proofErr w:type="gramStart"/>
+      <w:r>
+        <w:t>the  direction</w:t>
+      </w:r>
+      <w:proofErr w:type="gramEnd"/>
+      <w:r>
+        <w:t xml:space="preserve"> of rotation when spinning hand.</w:t>
       </w:r>
     </w:p>
     <w:p>
@@ -1336,7 +1351,15 @@
         </w:rPr>
       </w:pPr>
       <w:r>
-        <w:t>Rewrite physics libraries into something more sturdy – move creation code from factory into physics classes?</w:t>
+        <w:t xml:space="preserve">Rewrite physics libraries into something </w:t>
+      </w:r>
+      <w:proofErr w:type="gramStart"/>
+      <w:r>
+        <w:t>more sturdy</w:t>
+      </w:r>
+      <w:proofErr w:type="gramEnd"/>
+      <w:r>
+        <w:t xml:space="preserve"> – move creation code from factory into physics classes?</w:t>
       </w:r>
     </w:p>
     <w:p>
@@ -2103,7 +2126,15 @@
       </w:r>
       <w:proofErr w:type="spellEnd"/>
       <w:r>
-        <w:t xml:space="preserve"> 1.7 SDK with the object capture API.</w:t>
+        <w:t xml:space="preserve"> 1.7 SDK with the object </w:t>
+      </w:r>
+      <w:proofErr w:type="gramStart"/>
+      <w:r>
+        <w:t>capture</w:t>
+      </w:r>
+      <w:proofErr w:type="gramEnd"/>
+      <w:r>
+        <w:t xml:space="preserve"> API.</w:t>
       </w:r>
     </w:p>
     <w:p/>
@@ -2410,9 +2441,11 @@
     </w:p>
     <w:p/>
     <w:p>
+      <w:proofErr w:type="gramStart"/>
       <w:r>
         <w:t>Branding of these.</w:t>
       </w:r>
+      <w:proofErr w:type="gramEnd"/>
     </w:p>
     <w:p/>
     <w:p>
@@ -2752,7 +2785,15 @@
     </w:p>
     <w:p>
       <w:r>
-        <w:t>5 apps @ $299 each  for same template</w:t>
+        <w:t xml:space="preserve">5 apps @ $299 </w:t>
+      </w:r>
+      <w:proofErr w:type="gramStart"/>
+      <w:r>
+        <w:t>each  for</w:t>
+      </w:r>
+      <w:proofErr w:type="gramEnd"/>
+      <w:r>
+        <w:t xml:space="preserve"> same template</w:t>
       </w:r>
     </w:p>
     <w:p>
@@ -4386,7 +4427,7 @@
 </file>
 
 <file path=customXml/itemProps1.xml><?xml version="1.0" encoding="utf-8"?>
-<ds:datastoreItem xmlns:ds="http://schemas.openxmlformats.org/officeDocument/2006/customXml" ds:itemID="{2DC3620C-DA8E-4314-95CA-6E178458697B}">
+<ds:datastoreItem xmlns:ds="http://schemas.openxmlformats.org/officeDocument/2006/customXml" ds:itemID="{D00460E0-3B0B-44EC-AA03-365CF401BC46}">
   <ds:schemaRefs>
     <ds:schemaRef ds:uri="http://schemas.openxmlformats.org/officeDocument/2006/bibliography"/>
   </ds:schemaRefs>

</xml_diff>

<commit_message>
Getting something working re: physics and getting to the bottom of the general physics malaise.
</commit_message>
<xml_diff>
--- a/Friendlier/Paulo/Paulo/Xyglo Mr13.docx
+++ b/Friendlier/Paulo/Paulo/Xyglo Mr13.docx
@@ -32,6 +32,80 @@
           <w:b/>
           <w:color w:val="2828FF" w:themeColor="text2" w:themeTint="99"/>
         </w:rPr>
+        <w:t>Finish Basic Game in Friendlier</w:t>
+      </w:r>
+    </w:p>
+    <w:p>
+      <w:pPr>
+        <w:pStyle w:val="ListParagraph"/>
+        <w:numPr>
+          <w:ilvl w:val="0"/>
+          <w:numId w:val="9"/>
+        </w:numPr>
+        <w:rPr>
+          <w:b/>
+          <w:color w:val="2828FF" w:themeColor="text2" w:themeTint="99"/>
+        </w:rPr>
+      </w:pPr>
+      <w:r>
+        <w:rPr>
+          <w:b/>
+          <w:color w:val="2828FF" w:themeColor="text2" w:themeTint="99"/>
+        </w:rPr>
+        <w:t>Finish Basic Game in Standalone</w:t>
+      </w:r>
+    </w:p>
+    <w:p>
+      <w:pPr>
+        <w:pStyle w:val="ListParagraph"/>
+        <w:numPr>
+          <w:ilvl w:val="0"/>
+          <w:numId w:val="9"/>
+        </w:numPr>
+        <w:rPr>
+          <w:b/>
+          <w:color w:val="2828FF" w:themeColor="text2" w:themeTint="99"/>
+        </w:rPr>
+      </w:pPr>
+      <w:r>
+        <w:rPr>
+          <w:b/>
+          <w:color w:val="2828FF" w:themeColor="text2" w:themeTint="99"/>
+        </w:rPr>
+        <w:t>Collision detection im</w:t>
+      </w:r>
+      <w:r>
+        <w:rPr>
+          <w:b/>
+          <w:color w:val="2828FF" w:themeColor="text2" w:themeTint="99"/>
+        </w:rPr>
+        <w:t>p</w:t>
+      </w:r>
+      <w:r>
+        <w:rPr>
+          <w:b/>
+          <w:color w:val="2828FF" w:themeColor="text2" w:themeTint="99"/>
+        </w:rPr>
+        <w:t>lementation</w:t>
+      </w:r>
+    </w:p>
+    <w:p>
+      <w:pPr>
+        <w:pStyle w:val="ListParagraph"/>
+        <w:numPr>
+          <w:ilvl w:val="0"/>
+          <w:numId w:val="9"/>
+        </w:numPr>
+        <w:rPr>
+          <w:b/>
+          <w:color w:val="2828FF" w:themeColor="text2" w:themeTint="99"/>
+        </w:rPr>
+      </w:pPr>
+      <w:r>
+        <w:rPr>
+          <w:b/>
+          <w:color w:val="2828FF" w:themeColor="text2" w:themeTint="99"/>
+        </w:rPr>
         <w:t>Integrate Urho3D project template into Friendlier structure.</w:t>
       </w:r>
       <w:r>
@@ -203,26 +277,40 @@
           <w:b/>
           <w:color w:val="2828FF" w:themeColor="text2" w:themeTint="99"/>
         </w:rPr>
-        <w:t xml:space="preserve"> [DONE]</w:t>
-      </w:r>
-    </w:p>
-    <w:p>
-      <w:pPr>
-        <w:pStyle w:val="ListParagraph"/>
-        <w:numPr>
-          <w:ilvl w:val="0"/>
-          <w:numId w:val="9"/>
-        </w:numPr>
+        <w:t xml:space="preserve"> [</w:t>
+      </w:r>
+      <w:r>
         <w:rPr>
           <w:b/>
           <w:color w:val="2828FF" w:themeColor="text2" w:themeTint="99"/>
         </w:rPr>
-      </w:pPr>
+        <w:t xml:space="preserve">ALMOST </w:t>
+      </w:r>
       <w:r>
         <w:rPr>
           <w:b/>
           <w:color w:val="2828FF" w:themeColor="text2" w:themeTint="99"/>
         </w:rPr>
+        <w:t>DONE]</w:t>
+      </w:r>
+    </w:p>
+    <w:p>
+      <w:pPr>
+        <w:pStyle w:val="ListParagraph"/>
+        <w:numPr>
+          <w:ilvl w:val="0"/>
+          <w:numId w:val="9"/>
+        </w:numPr>
+        <w:rPr>
+          <w:b/>
+          <w:color w:val="2828FF" w:themeColor="text2" w:themeTint="99"/>
+        </w:rPr>
+      </w:pPr>
+      <w:r>
+        <w:rPr>
+          <w:b/>
+          <w:color w:val="2828FF" w:themeColor="text2" w:themeTint="99"/>
+        </w:rPr>
         <w:t>Texture scrolling on objects.</w:t>
       </w:r>
     </w:p>
@@ -573,15 +661,7 @@
       </w:r>
       <w:proofErr w:type="spellEnd"/>
       <w:r>
-        <w:t xml:space="preserve"> of fingers, find out </w:t>
-      </w:r>
-      <w:proofErr w:type="gramStart"/>
-      <w:r>
-        <w:t>the  direction</w:t>
-      </w:r>
-      <w:proofErr w:type="gramEnd"/>
-      <w:r>
-        <w:t xml:space="preserve"> of rotation when spinning hand.</w:t>
+        <w:t xml:space="preserve"> of fingers, find out the  direction of rotation when spinning hand.</w:t>
       </w:r>
     </w:p>
     <w:p>
@@ -608,6 +688,137 @@
     </w:p>
     <w:p>
       <w:pPr>
+        <w:pStyle w:val="ListParagraph"/>
+      </w:pPr>
+    </w:p>
+    <w:p>
+      <w:pPr>
+        <w:rPr>
+          <w:b/>
+        </w:rPr>
+      </w:pPr>
+      <w:r>
+        <w:rPr>
+          <w:b/>
+        </w:rPr>
+        <w:t>15</w:t>
+      </w:r>
+      <w:r>
+        <w:rPr>
+          <w:b/>
+          <w:vertAlign w:val="superscript"/>
+        </w:rPr>
+        <w:t>th</w:t>
+      </w:r>
+      <w:r>
+        <w:rPr>
+          <w:b/>
+        </w:rPr>
+        <w:t xml:space="preserve"> April</w:t>
+      </w:r>
+    </w:p>
+    <w:p>
+      <w:pPr>
+        <w:pStyle w:val="ListParagraph"/>
+        <w:numPr>
+          <w:ilvl w:val="0"/>
+          <w:numId w:val="9"/>
+        </w:numPr>
+      </w:pPr>
+      <w:r>
+        <w:t>Fixed physics, got interloper standing up straight.</w:t>
+      </w:r>
+    </w:p>
+    <w:p>
+      <w:pPr>
+        <w:pStyle w:val="ListParagraph"/>
+        <w:numPr>
+          <w:ilvl w:val="0"/>
+          <w:numId w:val="9"/>
+        </w:numPr>
+      </w:pPr>
+      <w:r>
+        <w:t>Planned – improve physics, get collision detection working</w:t>
+      </w:r>
+    </w:p>
+    <w:p>
+      <w:pPr>
+        <w:pStyle w:val="ListParagraph"/>
+        <w:numPr>
+          <w:ilvl w:val="0"/>
+          <w:numId w:val="9"/>
+        </w:numPr>
+      </w:pPr>
+      <w:r>
+        <w:t>Planned - Interloper boundaries and game feedback (lives/score)</w:t>
+      </w:r>
+    </w:p>
+    <w:p>
+      <w:pPr>
+        <w:pStyle w:val="ListParagraph"/>
+        <w:numPr>
+          <w:ilvl w:val="0"/>
+          <w:numId w:val="9"/>
+        </w:numPr>
+      </w:pPr>
+      <w:r>
+        <w:t>Planned – get game working standalone</w:t>
+      </w:r>
+    </w:p>
+    <w:p>
+      <w:pPr>
+        <w:rPr>
+          <w:b/>
+        </w:rPr>
+      </w:pPr>
+    </w:p>
+    <w:p>
+      <w:pPr>
+        <w:rPr>
+          <w:b/>
+        </w:rPr>
+      </w:pPr>
+      <w:r>
+        <w:rPr>
+          <w:b/>
+        </w:rPr>
+        <w:t>14</w:t>
+      </w:r>
+      <w:r>
+        <w:rPr>
+          <w:b/>
+          <w:vertAlign w:val="superscript"/>
+        </w:rPr>
+        <w:t>th</w:t>
+      </w:r>
+      <w:r>
+        <w:rPr>
+          <w:b/>
+        </w:rPr>
+        <w:t xml:space="preserve"> April</w:t>
+      </w:r>
+    </w:p>
+    <w:p>
+      <w:pPr>
+        <w:pStyle w:val="ListParagraph"/>
+        <w:numPr>
+          <w:ilvl w:val="0"/>
+          <w:numId w:val="9"/>
+        </w:numPr>
+      </w:pPr>
+      <w:r>
+        <w:t>No meeting</w:t>
+      </w:r>
+    </w:p>
+    <w:p>
+      <w:pPr>
+        <w:rPr>
+          <w:b/>
+        </w:rPr>
+      </w:pPr>
+    </w:p>
+    <w:p>
+      <w:pPr>
         <w:rPr>
           <w:b/>
         </w:rPr>
@@ -1351,15 +1562,7 @@
         </w:rPr>
       </w:pPr>
       <w:r>
-        <w:t xml:space="preserve">Rewrite physics libraries into something </w:t>
-      </w:r>
-      <w:proofErr w:type="gramStart"/>
-      <w:r>
-        <w:t>more sturdy</w:t>
-      </w:r>
-      <w:proofErr w:type="gramEnd"/>
-      <w:r>
-        <w:t xml:space="preserve"> – move creation code from factory into physics classes?</w:t>
+        <w:t>Rewrite physics libraries into something more sturdy – move creation code from factory into physics classes?</w:t>
       </w:r>
     </w:p>
     <w:p>
@@ -1504,6 +1707,7 @@
         </w:numPr>
       </w:pPr>
       <w:r>
+        <w:lastRenderedPageBreak/>
         <w:t>Planned: Fix physics interactions which appear to be broken.</w:t>
       </w:r>
     </w:p>
@@ -1984,6 +2188,7 @@
           <w:noProof/>
           <w:lang w:eastAsia="en-GB"/>
         </w:rPr>
+        <w:lastRenderedPageBreak/>
         <w:drawing>
           <wp:inline distT="0" distB="0" distL="0" distR="0">
             <wp:extent cx="5743575" cy="4314825"/>
@@ -2096,188 +2301,180 @@
         </w:numPr>
       </w:pPr>
       <w:r>
+        <w:t>The Leap Motion launch happens in May – and Leap want to see my software so they can promote it on their website.  Some form of Leap integration would be great.</w:t>
+      </w:r>
+    </w:p>
+    <w:p>
+      <w:pPr>
+        <w:pStyle w:val="ListParagraph"/>
+        <w:numPr>
+          <w:ilvl w:val="0"/>
+          <w:numId w:val="8"/>
+        </w:numPr>
+      </w:pPr>
+      <w:r>
+        <w:t>Android implementation in Urho3D direct into Android/Windows from Friendlier.</w:t>
+      </w:r>
+    </w:p>
+    <w:p>
+      <w:pPr>
+        <w:pStyle w:val="ListParagraph"/>
+        <w:numPr>
+          <w:ilvl w:val="0"/>
+          <w:numId w:val="8"/>
+        </w:numPr>
+      </w:pPr>
+      <w:proofErr w:type="spellStart"/>
+      <w:r>
+        <w:t>Kinect</w:t>
+      </w:r>
+      <w:proofErr w:type="spellEnd"/>
+      <w:r>
+        <w:t xml:space="preserve"> 1.7 SDK with the object capture API.</w:t>
+      </w:r>
+    </w:p>
+    <w:p/>
+    <w:p>
+      <w:r>
+        <w:t>Notes:</w:t>
+      </w:r>
+    </w:p>
+    <w:p/>
+    <w:p>
+      <w:r>
+        <w:t xml:space="preserve">Output stage to urho3d </w:t>
+      </w:r>
+    </w:p>
+    <w:p/>
+    <w:p>
+      <w:r>
+        <w:t>Input modification means</w:t>
+      </w:r>
+    </w:p>
+    <w:p>
+      <w:pPr>
+        <w:pStyle w:val="ListParagraph"/>
+        <w:numPr>
+          <w:ilvl w:val="0"/>
+          <w:numId w:val="9"/>
+        </w:numPr>
+      </w:pPr>
+      <w:r>
+        <w:t>Editing objects/properties</w:t>
+      </w:r>
+    </w:p>
+    <w:p>
+      <w:pPr>
+        <w:pStyle w:val="ListParagraph"/>
+        <w:numPr>
+          <w:ilvl w:val="0"/>
+          <w:numId w:val="9"/>
+        </w:numPr>
+      </w:pPr>
+      <w:r>
+        <w:t xml:space="preserve">Object palette </w:t>
+      </w:r>
+    </w:p>
+    <w:p>
+      <w:pPr>
+        <w:pStyle w:val="ListParagraph"/>
+        <w:numPr>
+          <w:ilvl w:val="0"/>
+          <w:numId w:val="9"/>
+        </w:numPr>
+      </w:pPr>
+      <w:r>
+        <w:t>Dragging from palette to model</w:t>
+      </w:r>
+    </w:p>
+    <w:p>
+      <w:pPr>
+        <w:pStyle w:val="ListParagraph"/>
+        <w:numPr>
+          <w:ilvl w:val="0"/>
+          <w:numId w:val="9"/>
+        </w:numPr>
+      </w:pPr>
+      <w:r>
+        <w:t>Editing model</w:t>
+      </w:r>
+    </w:p>
+    <w:p>
+      <w:pPr>
+        <w:pStyle w:val="ListParagraph"/>
+        <w:numPr>
+          <w:ilvl w:val="0"/>
+          <w:numId w:val="9"/>
+        </w:numPr>
+      </w:pPr>
+      <w:r>
+        <w:t>Cursor on model</w:t>
+      </w:r>
+    </w:p>
+    <w:p>
+      <w:pPr>
+        <w:pStyle w:val="ListParagraph"/>
+        <w:numPr>
+          <w:ilvl w:val="0"/>
+          <w:numId w:val="9"/>
+        </w:numPr>
+      </w:pPr>
+      <w:r>
+        <w:t>Saving model</w:t>
+      </w:r>
+    </w:p>
+    <w:p>
+      <w:pPr>
+        <w:pStyle w:val="ListParagraph"/>
+        <w:numPr>
+          <w:ilvl w:val="0"/>
+          <w:numId w:val="9"/>
+        </w:numPr>
+      </w:pPr>
+      <w:r>
+        <w:t>Export/import model</w:t>
+      </w:r>
+    </w:p>
+    <w:p/>
+    <w:p>
+      <w:r>
+        <w:t>State editing</w:t>
+      </w:r>
+    </w:p>
+    <w:p>
+      <w:pPr>
+        <w:pStyle w:val="ListParagraph"/>
+        <w:numPr>
+          <w:ilvl w:val="0"/>
+          <w:numId w:val="9"/>
+        </w:numPr>
+      </w:pPr>
+      <w:r>
+        <w:t>Screen representation</w:t>
+      </w:r>
+    </w:p>
+    <w:p>
+      <w:pPr>
+        <w:pStyle w:val="ListParagraph"/>
+        <w:numPr>
+          <w:ilvl w:val="0"/>
+          <w:numId w:val="9"/>
+        </w:numPr>
+      </w:pPr>
+      <w:r>
+        <w:t>Add state</w:t>
+      </w:r>
+    </w:p>
+    <w:p>
+      <w:pPr>
+        <w:pStyle w:val="ListParagraph"/>
+        <w:numPr>
+          <w:ilvl w:val="0"/>
+          <w:numId w:val="9"/>
+        </w:numPr>
+      </w:pPr>
+      <w:r>
         <w:lastRenderedPageBreak/>
-        <w:t>The Leap Motion launch happens in May – and Leap want to see my software so they can promote it on their website.  Some form of Leap integration would be great.</w:t>
-      </w:r>
-    </w:p>
-    <w:p>
-      <w:pPr>
-        <w:pStyle w:val="ListParagraph"/>
-        <w:numPr>
-          <w:ilvl w:val="0"/>
-          <w:numId w:val="8"/>
-        </w:numPr>
-      </w:pPr>
-      <w:r>
-        <w:t>Android implementation in Urho3D direct into Android/Windows from Friendlier.</w:t>
-      </w:r>
-    </w:p>
-    <w:p>
-      <w:pPr>
-        <w:pStyle w:val="ListParagraph"/>
-        <w:numPr>
-          <w:ilvl w:val="0"/>
-          <w:numId w:val="8"/>
-        </w:numPr>
-      </w:pPr>
-      <w:proofErr w:type="spellStart"/>
-      <w:r>
-        <w:t>Kinect</w:t>
-      </w:r>
-      <w:proofErr w:type="spellEnd"/>
-      <w:r>
-        <w:t xml:space="preserve"> 1.7 SDK with the object </w:t>
-      </w:r>
-      <w:proofErr w:type="gramStart"/>
-      <w:r>
-        <w:t>capture</w:t>
-      </w:r>
-      <w:proofErr w:type="gramEnd"/>
-      <w:r>
-        <w:t xml:space="preserve"> API.</w:t>
-      </w:r>
-    </w:p>
-    <w:p/>
-    <w:p>
-      <w:r>
-        <w:t>Notes:</w:t>
-      </w:r>
-    </w:p>
-    <w:p/>
-    <w:p>
-      <w:r>
-        <w:t xml:space="preserve">Output stage to urho3d </w:t>
-      </w:r>
-    </w:p>
-    <w:p/>
-    <w:p>
-      <w:r>
-        <w:t>Input modification means</w:t>
-      </w:r>
-    </w:p>
-    <w:p>
-      <w:pPr>
-        <w:pStyle w:val="ListParagraph"/>
-        <w:numPr>
-          <w:ilvl w:val="0"/>
-          <w:numId w:val="9"/>
-        </w:numPr>
-      </w:pPr>
-      <w:r>
-        <w:t>Editing objects/properties</w:t>
-      </w:r>
-    </w:p>
-    <w:p>
-      <w:pPr>
-        <w:pStyle w:val="ListParagraph"/>
-        <w:numPr>
-          <w:ilvl w:val="0"/>
-          <w:numId w:val="9"/>
-        </w:numPr>
-      </w:pPr>
-      <w:r>
-        <w:t xml:space="preserve">Object palette </w:t>
-      </w:r>
-    </w:p>
-    <w:p>
-      <w:pPr>
-        <w:pStyle w:val="ListParagraph"/>
-        <w:numPr>
-          <w:ilvl w:val="0"/>
-          <w:numId w:val="9"/>
-        </w:numPr>
-      </w:pPr>
-      <w:r>
-        <w:t>Dragging from palette to model</w:t>
-      </w:r>
-    </w:p>
-    <w:p>
-      <w:pPr>
-        <w:pStyle w:val="ListParagraph"/>
-        <w:numPr>
-          <w:ilvl w:val="0"/>
-          <w:numId w:val="9"/>
-        </w:numPr>
-      </w:pPr>
-      <w:r>
-        <w:t>Editing model</w:t>
-      </w:r>
-    </w:p>
-    <w:p>
-      <w:pPr>
-        <w:pStyle w:val="ListParagraph"/>
-        <w:numPr>
-          <w:ilvl w:val="0"/>
-          <w:numId w:val="9"/>
-        </w:numPr>
-      </w:pPr>
-      <w:r>
-        <w:t>Cursor on model</w:t>
-      </w:r>
-    </w:p>
-    <w:p>
-      <w:pPr>
-        <w:pStyle w:val="ListParagraph"/>
-        <w:numPr>
-          <w:ilvl w:val="0"/>
-          <w:numId w:val="9"/>
-        </w:numPr>
-      </w:pPr>
-      <w:r>
-        <w:t>Saving model</w:t>
-      </w:r>
-    </w:p>
-    <w:p>
-      <w:pPr>
-        <w:pStyle w:val="ListParagraph"/>
-        <w:numPr>
-          <w:ilvl w:val="0"/>
-          <w:numId w:val="9"/>
-        </w:numPr>
-      </w:pPr>
-      <w:r>
-        <w:t>Export/import model</w:t>
-      </w:r>
-    </w:p>
-    <w:p/>
-    <w:p>
-      <w:r>
-        <w:t>State editing</w:t>
-      </w:r>
-    </w:p>
-    <w:p>
-      <w:pPr>
-        <w:pStyle w:val="ListParagraph"/>
-        <w:numPr>
-          <w:ilvl w:val="0"/>
-          <w:numId w:val="9"/>
-        </w:numPr>
-      </w:pPr>
-      <w:r>
-        <w:t>Screen representation</w:t>
-      </w:r>
-    </w:p>
-    <w:p>
-      <w:pPr>
-        <w:pStyle w:val="ListParagraph"/>
-        <w:numPr>
-          <w:ilvl w:val="0"/>
-          <w:numId w:val="9"/>
-        </w:numPr>
-      </w:pPr>
-      <w:r>
-        <w:t>Add state</w:t>
-      </w:r>
-    </w:p>
-    <w:p>
-      <w:pPr>
-        <w:pStyle w:val="ListParagraph"/>
-        <w:numPr>
-          <w:ilvl w:val="0"/>
-          <w:numId w:val="9"/>
-        </w:numPr>
-      </w:pPr>
-      <w:r>
         <w:t>Delete state</w:t>
       </w:r>
     </w:p>
@@ -2441,11 +2638,9 @@
     </w:p>
     <w:p/>
     <w:p>
-      <w:proofErr w:type="gramStart"/>
       <w:r>
         <w:t>Branding of these.</w:t>
       </w:r>
-      <w:proofErr w:type="gramEnd"/>
     </w:p>
     <w:p/>
     <w:p>
@@ -2650,6 +2845,7 @@
         </w:numPr>
       </w:pPr>
       <w:r>
+        <w:lastRenderedPageBreak/>
         <w:t>12-16 – bands/music/clothes/food</w:t>
       </w:r>
     </w:p>
@@ -2785,15 +2981,7 @@
     </w:p>
     <w:p>
       <w:r>
-        <w:t xml:space="preserve">5 apps @ $299 </w:t>
-      </w:r>
-      <w:proofErr w:type="gramStart"/>
-      <w:r>
-        <w:t>each  for</w:t>
-      </w:r>
-      <w:proofErr w:type="gramEnd"/>
-      <w:r>
-        <w:t xml:space="preserve"> same template</w:t>
+        <w:t>5 apps @ $299 each  for same template</w:t>
       </w:r>
     </w:p>
     <w:p>
@@ -4427,7 +4615,7 @@
 </file>
 
 <file path=customXml/itemProps1.xml><?xml version="1.0" encoding="utf-8"?>
-<ds:datastoreItem xmlns:ds="http://schemas.openxmlformats.org/officeDocument/2006/customXml" ds:itemID="{D00460E0-3B0B-44EC-AA03-365CF401BC46}">
+<ds:datastoreItem xmlns:ds="http://schemas.openxmlformats.org/officeDocument/2006/customXml" ds:itemID="{54DCE48E-1DB7-4193-B730-FF8E91B83D77}">
   <ds:schemaRefs>
     <ds:schemaRef ds:uri="http://schemas.openxmlformats.org/officeDocument/2006/bibliography"/>
   </ds:schemaRefs>

</xml_diff>